<commit_message>
se actualizaron los objetivos del proyecto
</commit_message>
<xml_diff>
--- a/Trabajo Formacion para la investigacion/Documentos/Trabajo de investigacion.docx
+++ b/Trabajo Formacion para la investigacion/Documentos/Trabajo de investigacion.docx
@@ -1,6 +1,6 @@
 
 <file path=word/document.xml><?xml version="1.0" encoding="utf-8"?>
-<w:document xmlns:wpc="http://schemas.microsoft.com/office/word/2010/wordprocessingCanvas" xmlns:cx="http://schemas.microsoft.com/office/drawing/2014/chartex" xmlns:cx1="http://schemas.microsoft.com/office/drawing/2015/9/8/chartex" xmlns:cx2="http://schemas.microsoft.com/office/drawing/2015/10/21/chartex" xmlns:cx3="http://schemas.microsoft.com/office/drawing/2016/5/9/chartex" xmlns:cx4="http://schemas.microsoft.com/office/drawing/2016/5/10/chartex" xmlns:cx5="http://schemas.microsoft.com/office/drawing/2016/5/11/chartex" xmlns:cx6="http://schemas.microsoft.com/office/drawing/2016/5/12/chartex" xmlns:cx7="http://schemas.microsoft.com/office/drawing/2016/5/13/chartex" xmlns:cx8="http://schemas.microsoft.com/office/drawing/2016/5/14/chartex" xmlns:mc="http://schemas.openxmlformats.org/markup-compatibility/2006" xmlns:aink="http://schemas.microsoft.com/office/drawing/2016/ink" xmlns:am3d="http://schemas.microsoft.com/office/drawing/2017/model3d" xmlns:o="urn:schemas-microsoft-com:office:office" xmlns:r="http://schemas.openxmlformats.org/officeDocument/2006/relationships" xmlns:m="http://schemas.openxmlformats.org/officeDocument/2006/math" xmlns:v="urn:schemas-microsoft-com:vml" xmlns:wp14="http://schemas.microsoft.com/office/word/2010/wordprocessingDrawing" xmlns:wp="http://schemas.openxmlformats.org/drawingml/2006/wordprocessingDrawing" xmlns:w10="urn:schemas-microsoft-com:office:word" xmlns:w="http://schemas.openxmlformats.org/wordprocessingml/2006/main" xmlns:w14="http://schemas.microsoft.com/office/word/2010/wordml" xmlns:w15="http://schemas.microsoft.com/office/word/2012/wordml" xmlns:w16cex="http://schemas.microsoft.com/office/word/2018/wordml/cex" xmlns:w16cid="http://schemas.microsoft.com/office/word/2016/wordml/cid" xmlns:w16="http://schemas.microsoft.com/office/word/2018/wordml" xmlns:w16se="http://schemas.microsoft.com/office/word/2015/wordml/symex" xmlns:wpg="http://schemas.microsoft.com/office/word/2010/wordprocessingGroup" xmlns:wpi="http://schemas.microsoft.com/office/word/2010/wordprocessingInk" xmlns:wne="http://schemas.microsoft.com/office/word/2006/wordml" xmlns:wps="http://schemas.microsoft.com/office/word/2010/wordprocessingShape" mc:Ignorable="w14 w15 w16se w16cid w16 w16cex wp14">
+<w:document xmlns:wpc="http://schemas.microsoft.com/office/word/2010/wordprocessingCanvas" xmlns:cx="http://schemas.microsoft.com/office/drawing/2014/chartex" xmlns:cx1="http://schemas.microsoft.com/office/drawing/2015/9/8/chartex" xmlns:cx2="http://schemas.microsoft.com/office/drawing/2015/10/21/chartex" xmlns:cx3="http://schemas.microsoft.com/office/drawing/2016/5/9/chartex" xmlns:cx4="http://schemas.microsoft.com/office/drawing/2016/5/10/chartex" xmlns:cx5="http://schemas.microsoft.com/office/drawing/2016/5/11/chartex" xmlns:cx6="http://schemas.microsoft.com/office/drawing/2016/5/12/chartex" xmlns:cx7="http://schemas.microsoft.com/office/drawing/2016/5/13/chartex" xmlns:cx8="http://schemas.microsoft.com/office/drawing/2016/5/14/chartex" xmlns:mc="http://schemas.openxmlformats.org/markup-compatibility/2006" xmlns:aink="http://schemas.microsoft.com/office/drawing/2016/ink" xmlns:am3d="http://schemas.microsoft.com/office/drawing/2017/model3d" xmlns:o="urn:schemas-microsoft-com:office:office" xmlns:r="http://schemas.openxmlformats.org/officeDocument/2006/relationships" xmlns:m="http://schemas.openxmlformats.org/officeDocument/2006/math" xmlns:v="urn:schemas-microsoft-com:vml" xmlns:wp14="http://schemas.microsoft.com/office/word/2010/wordprocessingDrawing" xmlns:wp="http://schemas.openxmlformats.org/drawingml/2006/wordprocessingDrawing" xmlns:w10="urn:schemas-microsoft-com:office:word" xmlns:w="http://schemas.openxmlformats.org/wordprocessingml/2006/main" xmlns:w14="http://schemas.microsoft.com/office/word/2010/wordml" xmlns:w15="http://schemas.microsoft.com/office/word/2012/wordml" xmlns:w16cex="http://schemas.microsoft.com/office/word/2018/wordml/cex" xmlns:w16cid="http://schemas.microsoft.com/office/word/2016/wordml/cid" xmlns:w16="http://schemas.microsoft.com/office/word/2018/wordml" xmlns:w16sdtdh="http://schemas.microsoft.com/office/word/2020/wordml/sdtdatahash" xmlns:w16se="http://schemas.microsoft.com/office/word/2015/wordml/symex" xmlns:wpg="http://schemas.microsoft.com/office/word/2010/wordprocessingGroup" xmlns:wpi="http://schemas.microsoft.com/office/word/2010/wordprocessingInk" xmlns:wne="http://schemas.microsoft.com/office/word/2006/wordml" xmlns:wps="http://schemas.microsoft.com/office/word/2010/wordprocessingShape" mc:Ignorable="w14 w15 w16se w16cid w16 w16cex w16sdtdh wp14">
   <w:body>
     <w:p>
       <w:pPr>
@@ -2398,7 +2398,23 @@
           <w:rFonts w:ascii="Arial" w:eastAsiaTheme="minorHAnsi" w:hAnsi="Arial" w:cstheme="minorBidi"/>
           <w:lang w:eastAsia="en-US"/>
         </w:rPr>
-        <w:t>.</w:t>
+        <w:t xml:space="preserve"> midiendo la eficiencia del chat-</w:t>
+      </w:r>
+      <w:proofErr w:type="spellStart"/>
+      <w:r>
+        <w:rPr>
+          <w:rFonts w:ascii="Arial" w:eastAsiaTheme="minorHAnsi" w:hAnsi="Arial" w:cstheme="minorBidi"/>
+          <w:lang w:eastAsia="en-US"/>
+        </w:rPr>
+        <w:t>bot</w:t>
+      </w:r>
+      <w:proofErr w:type="spellEnd"/>
+      <w:r>
+        <w:rPr>
+          <w:rFonts w:ascii="Arial" w:eastAsiaTheme="minorHAnsi" w:hAnsi="Arial" w:cstheme="minorBidi"/>
+          <w:lang w:eastAsia="en-US"/>
+        </w:rPr>
+        <w:t xml:space="preserve"> para la resolución de problemas y la cantidad de tareas que puede manejar.</w:t>
       </w:r>
     </w:p>
     <w:p>
@@ -2427,7 +2443,7 @@
           <w:rFonts w:ascii="Arial" w:eastAsiaTheme="minorHAnsi" w:hAnsi="Arial" w:cstheme="minorBidi"/>
           <w:lang w:eastAsia="en-US"/>
         </w:rPr>
-        <w:t xml:space="preserve">grado de aceptación del cliente hacia el chat Bot analizando el nivel de comprensión del lenguaje humano del chat Bot </w:t>
+        <w:t>grado de aceptación del cliente hacia el chat Bot analizando el nivel de comprensión del lenguaje humano del chat Bot</w:t>
       </w:r>
       <w:r>
         <w:rPr>
@@ -2528,6 +2544,15 @@
       <w:r>
         <w:t>, 2021)</w:t>
       </w:r>
+      <w:r>
+        <w:t>.</w:t>
+      </w:r>
+    </w:p>
+    <w:p>
+      <w:pPr>
+        <w:spacing w:line="360" w:lineRule="auto"/>
+        <w:ind w:left="360"/>
+      </w:pPr>
     </w:p>
     <w:p>
       <w:pPr>
@@ -2683,11 +2708,11 @@
         <w:t xml:space="preserve">, </w:t>
       </w:r>
       <w:r>
-        <w:t xml:space="preserve">y se caracterizan por procesar en su input layer varios datos a la vez, generando un historial de los elementos/datos que están basados en los cambios realizados o las características de los datos anteriores lo cual permite que estas redes sean usadas mayormente en el procesamiento de entradas </w:t>
+        <w:t xml:space="preserve">y se caracterizan por procesar en su input layer varios datos a la </w:t>
       </w:r>
       <w:r>
         <w:lastRenderedPageBreak/>
-        <w:t xml:space="preserve">de texto o verbales </w:t>
+        <w:t xml:space="preserve">vez, generando un historial de los elementos/datos que están basados en los cambios realizados o las características de los datos anteriores lo cual permite que estas redes sean usadas mayormente en el procesamiento de entradas de texto o verbales </w:t>
       </w:r>
       <w:r>
         <w:t>(</w:t>
@@ -3804,7 +3829,7 @@
 </file>
 
 <file path=word/endnotes.xml><?xml version="1.0" encoding="utf-8"?>
-<w:endnotes xmlns:wpc="http://schemas.microsoft.com/office/word/2010/wordprocessingCanvas" xmlns:cx="http://schemas.microsoft.com/office/drawing/2014/chartex" xmlns:cx1="http://schemas.microsoft.com/office/drawing/2015/9/8/chartex" xmlns:cx2="http://schemas.microsoft.com/office/drawing/2015/10/21/chartex" xmlns:cx3="http://schemas.microsoft.com/office/drawing/2016/5/9/chartex" xmlns:cx4="http://schemas.microsoft.com/office/drawing/2016/5/10/chartex" xmlns:cx5="http://schemas.microsoft.com/office/drawing/2016/5/11/chartex" xmlns:cx6="http://schemas.microsoft.com/office/drawing/2016/5/12/chartex" xmlns:cx7="http://schemas.microsoft.com/office/drawing/2016/5/13/chartex" xmlns:cx8="http://schemas.microsoft.com/office/drawing/2016/5/14/chartex" xmlns:mc="http://schemas.openxmlformats.org/markup-compatibility/2006" xmlns:aink="http://schemas.microsoft.com/office/drawing/2016/ink" xmlns:am3d="http://schemas.microsoft.com/office/drawing/2017/model3d" xmlns:o="urn:schemas-microsoft-com:office:office" xmlns:r="http://schemas.openxmlformats.org/officeDocument/2006/relationships" xmlns:m="http://schemas.openxmlformats.org/officeDocument/2006/math" xmlns:v="urn:schemas-microsoft-com:vml" xmlns:wp14="http://schemas.microsoft.com/office/word/2010/wordprocessingDrawing" xmlns:wp="http://schemas.openxmlformats.org/drawingml/2006/wordprocessingDrawing" xmlns:w10="urn:schemas-microsoft-com:office:word" xmlns:w="http://schemas.openxmlformats.org/wordprocessingml/2006/main" xmlns:w14="http://schemas.microsoft.com/office/word/2010/wordml" xmlns:w15="http://schemas.microsoft.com/office/word/2012/wordml" xmlns:w16cex="http://schemas.microsoft.com/office/word/2018/wordml/cex" xmlns:w16cid="http://schemas.microsoft.com/office/word/2016/wordml/cid" xmlns:w16="http://schemas.microsoft.com/office/word/2018/wordml" xmlns:w16se="http://schemas.microsoft.com/office/word/2015/wordml/symex" xmlns:wpg="http://schemas.microsoft.com/office/word/2010/wordprocessingGroup" xmlns:wpi="http://schemas.microsoft.com/office/word/2010/wordprocessingInk" xmlns:wne="http://schemas.microsoft.com/office/word/2006/wordml" xmlns:wps="http://schemas.microsoft.com/office/word/2010/wordprocessingShape" mc:Ignorable="w14 w15 w16se w16cid w16 w16cex wp14">
+<w:endnotes xmlns:wpc="http://schemas.microsoft.com/office/word/2010/wordprocessingCanvas" xmlns:cx="http://schemas.microsoft.com/office/drawing/2014/chartex" xmlns:cx1="http://schemas.microsoft.com/office/drawing/2015/9/8/chartex" xmlns:cx2="http://schemas.microsoft.com/office/drawing/2015/10/21/chartex" xmlns:cx3="http://schemas.microsoft.com/office/drawing/2016/5/9/chartex" xmlns:cx4="http://schemas.microsoft.com/office/drawing/2016/5/10/chartex" xmlns:cx5="http://schemas.microsoft.com/office/drawing/2016/5/11/chartex" xmlns:cx6="http://schemas.microsoft.com/office/drawing/2016/5/12/chartex" xmlns:cx7="http://schemas.microsoft.com/office/drawing/2016/5/13/chartex" xmlns:cx8="http://schemas.microsoft.com/office/drawing/2016/5/14/chartex" xmlns:mc="http://schemas.openxmlformats.org/markup-compatibility/2006" xmlns:aink="http://schemas.microsoft.com/office/drawing/2016/ink" xmlns:am3d="http://schemas.microsoft.com/office/drawing/2017/model3d" xmlns:o="urn:schemas-microsoft-com:office:office" xmlns:r="http://schemas.openxmlformats.org/officeDocument/2006/relationships" xmlns:m="http://schemas.openxmlformats.org/officeDocument/2006/math" xmlns:v="urn:schemas-microsoft-com:vml" xmlns:wp14="http://schemas.microsoft.com/office/word/2010/wordprocessingDrawing" xmlns:wp="http://schemas.openxmlformats.org/drawingml/2006/wordprocessingDrawing" xmlns:w10="urn:schemas-microsoft-com:office:word" xmlns:w="http://schemas.openxmlformats.org/wordprocessingml/2006/main" xmlns:w14="http://schemas.microsoft.com/office/word/2010/wordml" xmlns:w15="http://schemas.microsoft.com/office/word/2012/wordml" xmlns:w16cex="http://schemas.microsoft.com/office/word/2018/wordml/cex" xmlns:w16cid="http://schemas.microsoft.com/office/word/2016/wordml/cid" xmlns:w16="http://schemas.microsoft.com/office/word/2018/wordml" xmlns:w16sdtdh="http://schemas.microsoft.com/office/word/2020/wordml/sdtdatahash" xmlns:w16se="http://schemas.microsoft.com/office/word/2015/wordml/symex" xmlns:wpg="http://schemas.microsoft.com/office/word/2010/wordprocessingGroup" xmlns:wpi="http://schemas.microsoft.com/office/word/2010/wordprocessingInk" xmlns:wne="http://schemas.microsoft.com/office/word/2006/wordml" xmlns:wps="http://schemas.microsoft.com/office/word/2010/wordprocessingShape" mc:Ignorable="w14 w15 w16se w16cid w16 w16cex w16sdtdh wp14">
   <w:endnote w:type="separator" w:id="-1">
     <w:p>
       <w:r>
@@ -3823,7 +3848,7 @@
 </file>
 
 <file path=word/footer1.xml><?xml version="1.0" encoding="utf-8"?>
-<w:ftr xmlns:wpc="http://schemas.microsoft.com/office/word/2010/wordprocessingCanvas" xmlns:cx="http://schemas.microsoft.com/office/drawing/2014/chartex" xmlns:cx1="http://schemas.microsoft.com/office/drawing/2015/9/8/chartex" xmlns:cx2="http://schemas.microsoft.com/office/drawing/2015/10/21/chartex" xmlns:cx3="http://schemas.microsoft.com/office/drawing/2016/5/9/chartex" xmlns:cx4="http://schemas.microsoft.com/office/drawing/2016/5/10/chartex" xmlns:cx5="http://schemas.microsoft.com/office/drawing/2016/5/11/chartex" xmlns:cx6="http://schemas.microsoft.com/office/drawing/2016/5/12/chartex" xmlns:cx7="http://schemas.microsoft.com/office/drawing/2016/5/13/chartex" xmlns:cx8="http://schemas.microsoft.com/office/drawing/2016/5/14/chartex" xmlns:mc="http://schemas.openxmlformats.org/markup-compatibility/2006" xmlns:aink="http://schemas.microsoft.com/office/drawing/2016/ink" xmlns:am3d="http://schemas.microsoft.com/office/drawing/2017/model3d" xmlns:o="urn:schemas-microsoft-com:office:office" xmlns:r="http://schemas.openxmlformats.org/officeDocument/2006/relationships" xmlns:m="http://schemas.openxmlformats.org/officeDocument/2006/math" xmlns:v="urn:schemas-microsoft-com:vml" xmlns:wp14="http://schemas.microsoft.com/office/word/2010/wordprocessingDrawing" xmlns:wp="http://schemas.openxmlformats.org/drawingml/2006/wordprocessingDrawing" xmlns:w10="urn:schemas-microsoft-com:office:word" xmlns:w="http://schemas.openxmlformats.org/wordprocessingml/2006/main" xmlns:w14="http://schemas.microsoft.com/office/word/2010/wordml" xmlns:w15="http://schemas.microsoft.com/office/word/2012/wordml" xmlns:w16cex="http://schemas.microsoft.com/office/word/2018/wordml/cex" xmlns:w16cid="http://schemas.microsoft.com/office/word/2016/wordml/cid" xmlns:w16="http://schemas.microsoft.com/office/word/2018/wordml" xmlns:w16se="http://schemas.microsoft.com/office/word/2015/wordml/symex" xmlns:wpg="http://schemas.microsoft.com/office/word/2010/wordprocessingGroup" xmlns:wpi="http://schemas.microsoft.com/office/word/2010/wordprocessingInk" xmlns:wne="http://schemas.microsoft.com/office/word/2006/wordml" xmlns:wps="http://schemas.microsoft.com/office/word/2010/wordprocessingShape" mc:Ignorable="w14 w15 w16se w16cid w16 w16cex wp14">
+<w:ftr xmlns:wpc="http://schemas.microsoft.com/office/word/2010/wordprocessingCanvas" xmlns:cx="http://schemas.microsoft.com/office/drawing/2014/chartex" xmlns:cx1="http://schemas.microsoft.com/office/drawing/2015/9/8/chartex" xmlns:cx2="http://schemas.microsoft.com/office/drawing/2015/10/21/chartex" xmlns:cx3="http://schemas.microsoft.com/office/drawing/2016/5/9/chartex" xmlns:cx4="http://schemas.microsoft.com/office/drawing/2016/5/10/chartex" xmlns:cx5="http://schemas.microsoft.com/office/drawing/2016/5/11/chartex" xmlns:cx6="http://schemas.microsoft.com/office/drawing/2016/5/12/chartex" xmlns:cx7="http://schemas.microsoft.com/office/drawing/2016/5/13/chartex" xmlns:cx8="http://schemas.microsoft.com/office/drawing/2016/5/14/chartex" xmlns:mc="http://schemas.openxmlformats.org/markup-compatibility/2006" xmlns:aink="http://schemas.microsoft.com/office/drawing/2016/ink" xmlns:am3d="http://schemas.microsoft.com/office/drawing/2017/model3d" xmlns:o="urn:schemas-microsoft-com:office:office" xmlns:r="http://schemas.openxmlformats.org/officeDocument/2006/relationships" xmlns:m="http://schemas.openxmlformats.org/officeDocument/2006/math" xmlns:v="urn:schemas-microsoft-com:vml" xmlns:wp14="http://schemas.microsoft.com/office/word/2010/wordprocessingDrawing" xmlns:wp="http://schemas.openxmlformats.org/drawingml/2006/wordprocessingDrawing" xmlns:w10="urn:schemas-microsoft-com:office:word" xmlns:w="http://schemas.openxmlformats.org/wordprocessingml/2006/main" xmlns:w14="http://schemas.microsoft.com/office/word/2010/wordml" xmlns:w15="http://schemas.microsoft.com/office/word/2012/wordml" xmlns:w16cex="http://schemas.microsoft.com/office/word/2018/wordml/cex" xmlns:w16cid="http://schemas.microsoft.com/office/word/2016/wordml/cid" xmlns:w16="http://schemas.microsoft.com/office/word/2018/wordml" xmlns:w16sdtdh="http://schemas.microsoft.com/office/word/2020/wordml/sdtdatahash" xmlns:w16se="http://schemas.microsoft.com/office/word/2015/wordml/symex" xmlns:wpg="http://schemas.microsoft.com/office/word/2010/wordprocessingGroup" xmlns:wpi="http://schemas.microsoft.com/office/word/2010/wordprocessingInk" xmlns:wne="http://schemas.microsoft.com/office/word/2006/wordml" xmlns:wps="http://schemas.microsoft.com/office/word/2010/wordprocessingShape" mc:Ignorable="w14 w15 w16se w16cid w16 w16cex w16sdtdh wp14">
   <w:p>
     <w:pPr>
       <w:pStyle w:val="Piedepgina"/>
@@ -3874,7 +3899,7 @@
 </file>
 
 <file path=word/footnotes.xml><?xml version="1.0" encoding="utf-8"?>
-<w:footnotes xmlns:wpc="http://schemas.microsoft.com/office/word/2010/wordprocessingCanvas" xmlns:cx="http://schemas.microsoft.com/office/drawing/2014/chartex" xmlns:cx1="http://schemas.microsoft.com/office/drawing/2015/9/8/chartex" xmlns:cx2="http://schemas.microsoft.com/office/drawing/2015/10/21/chartex" xmlns:cx3="http://schemas.microsoft.com/office/drawing/2016/5/9/chartex" xmlns:cx4="http://schemas.microsoft.com/office/drawing/2016/5/10/chartex" xmlns:cx5="http://schemas.microsoft.com/office/drawing/2016/5/11/chartex" xmlns:cx6="http://schemas.microsoft.com/office/drawing/2016/5/12/chartex" xmlns:cx7="http://schemas.microsoft.com/office/drawing/2016/5/13/chartex" xmlns:cx8="http://schemas.microsoft.com/office/drawing/2016/5/14/chartex" xmlns:mc="http://schemas.openxmlformats.org/markup-compatibility/2006" xmlns:aink="http://schemas.microsoft.com/office/drawing/2016/ink" xmlns:am3d="http://schemas.microsoft.com/office/drawing/2017/model3d" xmlns:o="urn:schemas-microsoft-com:office:office" xmlns:r="http://schemas.openxmlformats.org/officeDocument/2006/relationships" xmlns:m="http://schemas.openxmlformats.org/officeDocument/2006/math" xmlns:v="urn:schemas-microsoft-com:vml" xmlns:wp14="http://schemas.microsoft.com/office/word/2010/wordprocessingDrawing" xmlns:wp="http://schemas.openxmlformats.org/drawingml/2006/wordprocessingDrawing" xmlns:w10="urn:schemas-microsoft-com:office:word" xmlns:w="http://schemas.openxmlformats.org/wordprocessingml/2006/main" xmlns:w14="http://schemas.microsoft.com/office/word/2010/wordml" xmlns:w15="http://schemas.microsoft.com/office/word/2012/wordml" xmlns:w16cex="http://schemas.microsoft.com/office/word/2018/wordml/cex" xmlns:w16cid="http://schemas.microsoft.com/office/word/2016/wordml/cid" xmlns:w16="http://schemas.microsoft.com/office/word/2018/wordml" xmlns:w16se="http://schemas.microsoft.com/office/word/2015/wordml/symex" xmlns:wpg="http://schemas.microsoft.com/office/word/2010/wordprocessingGroup" xmlns:wpi="http://schemas.microsoft.com/office/word/2010/wordprocessingInk" xmlns:wne="http://schemas.microsoft.com/office/word/2006/wordml" xmlns:wps="http://schemas.microsoft.com/office/word/2010/wordprocessingShape" mc:Ignorable="w14 w15 w16se w16cid w16 w16cex wp14">
+<w:footnotes xmlns:wpc="http://schemas.microsoft.com/office/word/2010/wordprocessingCanvas" xmlns:cx="http://schemas.microsoft.com/office/drawing/2014/chartex" xmlns:cx1="http://schemas.microsoft.com/office/drawing/2015/9/8/chartex" xmlns:cx2="http://schemas.microsoft.com/office/drawing/2015/10/21/chartex" xmlns:cx3="http://schemas.microsoft.com/office/drawing/2016/5/9/chartex" xmlns:cx4="http://schemas.microsoft.com/office/drawing/2016/5/10/chartex" xmlns:cx5="http://schemas.microsoft.com/office/drawing/2016/5/11/chartex" xmlns:cx6="http://schemas.microsoft.com/office/drawing/2016/5/12/chartex" xmlns:cx7="http://schemas.microsoft.com/office/drawing/2016/5/13/chartex" xmlns:cx8="http://schemas.microsoft.com/office/drawing/2016/5/14/chartex" xmlns:mc="http://schemas.openxmlformats.org/markup-compatibility/2006" xmlns:aink="http://schemas.microsoft.com/office/drawing/2016/ink" xmlns:am3d="http://schemas.microsoft.com/office/drawing/2017/model3d" xmlns:o="urn:schemas-microsoft-com:office:office" xmlns:r="http://schemas.openxmlformats.org/officeDocument/2006/relationships" xmlns:m="http://schemas.openxmlformats.org/officeDocument/2006/math" xmlns:v="urn:schemas-microsoft-com:vml" xmlns:wp14="http://schemas.microsoft.com/office/word/2010/wordprocessingDrawing" xmlns:wp="http://schemas.openxmlformats.org/drawingml/2006/wordprocessingDrawing" xmlns:w10="urn:schemas-microsoft-com:office:word" xmlns:w="http://schemas.openxmlformats.org/wordprocessingml/2006/main" xmlns:w14="http://schemas.microsoft.com/office/word/2010/wordml" xmlns:w15="http://schemas.microsoft.com/office/word/2012/wordml" xmlns:w16cex="http://schemas.microsoft.com/office/word/2018/wordml/cex" xmlns:w16cid="http://schemas.microsoft.com/office/word/2016/wordml/cid" xmlns:w16="http://schemas.microsoft.com/office/word/2018/wordml" xmlns:w16sdtdh="http://schemas.microsoft.com/office/word/2020/wordml/sdtdatahash" xmlns:w16se="http://schemas.microsoft.com/office/word/2015/wordml/symex" xmlns:wpg="http://schemas.microsoft.com/office/word/2010/wordprocessingGroup" xmlns:wpi="http://schemas.microsoft.com/office/word/2010/wordprocessingInk" xmlns:wne="http://schemas.microsoft.com/office/word/2006/wordml" xmlns:wps="http://schemas.microsoft.com/office/word/2010/wordprocessingShape" mc:Ignorable="w14 w15 w16se w16cid w16 w16cex w16sdtdh wp14">
   <w:footnote w:type="separator" w:id="-1">
     <w:p>
       <w:r>
@@ -3893,7 +3918,7 @@
 </file>
 
 <file path=word/numbering.xml><?xml version="1.0" encoding="utf-8"?>
-<w:numbering xmlns:wpc="http://schemas.microsoft.com/office/word/2010/wordprocessingCanvas" xmlns:cx="http://schemas.microsoft.com/office/drawing/2014/chartex" xmlns:cx1="http://schemas.microsoft.com/office/drawing/2015/9/8/chartex" xmlns:cx2="http://schemas.microsoft.com/office/drawing/2015/10/21/chartex" xmlns:cx3="http://schemas.microsoft.com/office/drawing/2016/5/9/chartex" xmlns:cx4="http://schemas.microsoft.com/office/drawing/2016/5/10/chartex" xmlns:cx5="http://schemas.microsoft.com/office/drawing/2016/5/11/chartex" xmlns:cx6="http://schemas.microsoft.com/office/drawing/2016/5/12/chartex" xmlns:cx7="http://schemas.microsoft.com/office/drawing/2016/5/13/chartex" xmlns:cx8="http://schemas.microsoft.com/office/drawing/2016/5/14/chartex" xmlns:mc="http://schemas.openxmlformats.org/markup-compatibility/2006" xmlns:aink="http://schemas.microsoft.com/office/drawing/2016/ink" xmlns:am3d="http://schemas.microsoft.com/office/drawing/2017/model3d" xmlns:o="urn:schemas-microsoft-com:office:office" xmlns:r="http://schemas.openxmlformats.org/officeDocument/2006/relationships" xmlns:m="http://schemas.openxmlformats.org/officeDocument/2006/math" xmlns:v="urn:schemas-microsoft-com:vml" xmlns:wp14="http://schemas.microsoft.com/office/word/2010/wordprocessingDrawing" xmlns:wp="http://schemas.openxmlformats.org/drawingml/2006/wordprocessingDrawing" xmlns:w10="urn:schemas-microsoft-com:office:word" xmlns:w="http://schemas.openxmlformats.org/wordprocessingml/2006/main" xmlns:w14="http://schemas.microsoft.com/office/word/2010/wordml" xmlns:w15="http://schemas.microsoft.com/office/word/2012/wordml" xmlns:w16cex="http://schemas.microsoft.com/office/word/2018/wordml/cex" xmlns:w16cid="http://schemas.microsoft.com/office/word/2016/wordml/cid" xmlns:w16="http://schemas.microsoft.com/office/word/2018/wordml" xmlns:w16se="http://schemas.microsoft.com/office/word/2015/wordml/symex" xmlns:wpg="http://schemas.microsoft.com/office/word/2010/wordprocessingGroup" xmlns:wpi="http://schemas.microsoft.com/office/word/2010/wordprocessingInk" xmlns:wne="http://schemas.microsoft.com/office/word/2006/wordml" xmlns:wps="http://schemas.microsoft.com/office/word/2010/wordprocessingShape" mc:Ignorable="w14 w15 w16se w16cid w16 w16cex wp14">
+<w:numbering xmlns:wpc="http://schemas.microsoft.com/office/word/2010/wordprocessingCanvas" xmlns:cx="http://schemas.microsoft.com/office/drawing/2014/chartex" xmlns:cx1="http://schemas.microsoft.com/office/drawing/2015/9/8/chartex" xmlns:cx2="http://schemas.microsoft.com/office/drawing/2015/10/21/chartex" xmlns:cx3="http://schemas.microsoft.com/office/drawing/2016/5/9/chartex" xmlns:cx4="http://schemas.microsoft.com/office/drawing/2016/5/10/chartex" xmlns:cx5="http://schemas.microsoft.com/office/drawing/2016/5/11/chartex" xmlns:cx6="http://schemas.microsoft.com/office/drawing/2016/5/12/chartex" xmlns:cx7="http://schemas.microsoft.com/office/drawing/2016/5/13/chartex" xmlns:cx8="http://schemas.microsoft.com/office/drawing/2016/5/14/chartex" xmlns:mc="http://schemas.openxmlformats.org/markup-compatibility/2006" xmlns:aink="http://schemas.microsoft.com/office/drawing/2016/ink" xmlns:am3d="http://schemas.microsoft.com/office/drawing/2017/model3d" xmlns:o="urn:schemas-microsoft-com:office:office" xmlns:r="http://schemas.openxmlformats.org/officeDocument/2006/relationships" xmlns:m="http://schemas.openxmlformats.org/officeDocument/2006/math" xmlns:v="urn:schemas-microsoft-com:vml" xmlns:wp14="http://schemas.microsoft.com/office/word/2010/wordprocessingDrawing" xmlns:wp="http://schemas.openxmlformats.org/drawingml/2006/wordprocessingDrawing" xmlns:w10="urn:schemas-microsoft-com:office:word" xmlns:w="http://schemas.openxmlformats.org/wordprocessingml/2006/main" xmlns:w14="http://schemas.microsoft.com/office/word/2010/wordml" xmlns:w15="http://schemas.microsoft.com/office/word/2012/wordml" xmlns:w16cex="http://schemas.microsoft.com/office/word/2018/wordml/cex" xmlns:w16cid="http://schemas.microsoft.com/office/word/2016/wordml/cid" xmlns:w16="http://schemas.microsoft.com/office/word/2018/wordml" xmlns:w16sdtdh="http://schemas.microsoft.com/office/word/2020/wordml/sdtdatahash" xmlns:w16se="http://schemas.microsoft.com/office/word/2015/wordml/symex" xmlns:wpg="http://schemas.microsoft.com/office/word/2010/wordprocessingGroup" xmlns:wpi="http://schemas.microsoft.com/office/word/2010/wordprocessingInk" xmlns:wne="http://schemas.microsoft.com/office/word/2006/wordml" xmlns:wps="http://schemas.microsoft.com/office/word/2010/wordprocessingShape" mc:Ignorable="w14 w15 w16se w16cid w16 w16cex w16sdtdh wp14">
   <w:abstractNum w:abstractNumId="0" w15:restartNumberingAfterBreak="0">
     <w:nsid w:val="04B077B1"/>
     <w:multiLevelType w:val="multilevel"/>
@@ -5296,7 +5321,7 @@
 </file>
 
 <file path=word/styles.xml><?xml version="1.0" encoding="utf-8"?>
-<w:styles xmlns:mc="http://schemas.openxmlformats.org/markup-compatibility/2006" xmlns:r="http://schemas.openxmlformats.org/officeDocument/2006/relationships" xmlns:w="http://schemas.openxmlformats.org/wordprocessingml/2006/main" xmlns:w14="http://schemas.microsoft.com/office/word/2010/wordml" xmlns:w15="http://schemas.microsoft.com/office/word/2012/wordml" xmlns:w16cex="http://schemas.microsoft.com/office/word/2018/wordml/cex" xmlns:w16cid="http://schemas.microsoft.com/office/word/2016/wordml/cid" xmlns:w16="http://schemas.microsoft.com/office/word/2018/wordml" xmlns:w16se="http://schemas.microsoft.com/office/word/2015/wordml/symex" mc:Ignorable="w14 w15 w16se w16cid w16 w16cex">
+<w:styles xmlns:mc="http://schemas.openxmlformats.org/markup-compatibility/2006" xmlns:r="http://schemas.openxmlformats.org/officeDocument/2006/relationships" xmlns:w="http://schemas.openxmlformats.org/wordprocessingml/2006/main" xmlns:w14="http://schemas.microsoft.com/office/word/2010/wordml" xmlns:w15="http://schemas.microsoft.com/office/word/2012/wordml" xmlns:w16cex="http://schemas.microsoft.com/office/word/2018/wordml/cex" xmlns:w16cid="http://schemas.microsoft.com/office/word/2016/wordml/cid" xmlns:w16="http://schemas.microsoft.com/office/word/2018/wordml" xmlns:w16sdtdh="http://schemas.microsoft.com/office/word/2020/wordml/sdtdatahash" xmlns:w16se="http://schemas.microsoft.com/office/word/2015/wordml/symex" mc:Ignorable="w14 w15 w16se w16cid w16 w16cex w16sdtdh">
   <w:docDefaults>
     <w:rPrDefault>
       <w:rPr>
@@ -6587,21 +6612,6 @@
 </file>
 
 <file path=customXml/item1.xml><?xml version="1.0" encoding="utf-8"?>
-<p:properties xmlns:p="http://schemas.microsoft.com/office/2006/metadata/properties" xmlns:xsi="http://www.w3.org/2001/XMLSchema-instance" xmlns:pc="http://schemas.microsoft.com/office/infopath/2007/PartnerControls">
-  <documentManagement/>
-</p:properties>
-</file>
-
-<file path=customXml/item2.xml><?xml version="1.0" encoding="utf-8"?>
-<?mso-contentType ?>
-<FormTemplates xmlns="http://schemas.microsoft.com/sharepoint/v3/contenttype/forms">
-  <Display>DocumentLibraryForm</Display>
-  <Edit>DocumentLibraryForm</Edit>
-  <New>DocumentLibraryForm</New>
-</FormTemplates>
-</file>
-
-<file path=customXml/item3.xml><?xml version="1.0" encoding="utf-8"?>
 <ct:contentTypeSchema xmlns:ct="http://schemas.microsoft.com/office/2006/metadata/contentType" xmlns:ma="http://schemas.microsoft.com/office/2006/metadata/properties/metaAttributes" ct:_="" ma:_="" ma:contentTypeName="Document" ma:contentTypeID="0x01010009528EC3B6F8E24EB3CF0F491F402802" ma:contentTypeVersion="8" ma:contentTypeDescription="Create a new document." ma:contentTypeScope="" ma:versionID="e93caf3d415a54add717e6ca49260370">
   <xsd:schema xmlns:xsd="http://www.w3.org/2001/XMLSchema" xmlns:xs="http://www.w3.org/2001/XMLSchema" xmlns:p="http://schemas.microsoft.com/office/2006/metadata/properties" xmlns:ns2="862f378b-8b66-4503-882d-77ca42baa5d6" xmlns:ns3="cdceb881-2e20-4669-ae24-3afc87041ba9" targetNamespace="http://schemas.microsoft.com/office/2006/metadata/properties" ma:root="true" ma:fieldsID="66e383e18f37c6fa959863981afdb70d" ns2:_="" ns3:_="">
     <xsd:import namespace="862f378b-8b66-4503-882d-77ca42baa5d6"/>
@@ -6792,6 +6802,21 @@
 </ct:contentTypeSchema>
 </file>
 
+<file path=customXml/item2.xml><?xml version="1.0" encoding="utf-8"?>
+<?mso-contentType ?>
+<FormTemplates xmlns="http://schemas.microsoft.com/sharepoint/v3/contenttype/forms">
+  <Display>DocumentLibraryForm</Display>
+  <Edit>DocumentLibraryForm</Edit>
+  <New>DocumentLibraryForm</New>
+</FormTemplates>
+</file>
+
+<file path=customXml/item3.xml><?xml version="1.0" encoding="utf-8"?>
+<p:properties xmlns:p="http://schemas.microsoft.com/office/2006/metadata/properties" xmlns:xsi="http://www.w3.org/2001/XMLSchema-instance" xmlns:pc="http://schemas.microsoft.com/office/infopath/2007/PartnerControls">
+  <documentManagement/>
+</p:properties>
+</file>
+
 <file path=customXml/item4.xml><?xml version="1.0" encoding="utf-8"?>
 <b:Sources xmlns:b="http://schemas.openxmlformats.org/officeDocument/2006/bibliography" xmlns="http://schemas.openxmlformats.org/officeDocument/2006/bibliography" SelectedStyle="\IEEE2006OfficeOnline.xsl" StyleName="IEEE" Version="2006">
   <b:Source>
@@ -6842,23 +6867,6 @@
 </file>
 
 <file path=customXml/itemProps1.xml><?xml version="1.0" encoding="utf-8"?>
-<ds:datastoreItem xmlns:ds="http://schemas.openxmlformats.org/officeDocument/2006/customXml" ds:itemID="{D4B3F64E-1677-4B0E-9DB3-E441A682068D}">
-  <ds:schemaRefs>
-    <ds:schemaRef ds:uri="http://schemas.microsoft.com/office/2006/metadata/properties"/>
-    <ds:schemaRef ds:uri="http://schemas.microsoft.com/office/infopath/2007/PartnerControls"/>
-  </ds:schemaRefs>
-</ds:datastoreItem>
-</file>
-
-<file path=customXml/itemProps2.xml><?xml version="1.0" encoding="utf-8"?>
-<ds:datastoreItem xmlns:ds="http://schemas.openxmlformats.org/officeDocument/2006/customXml" ds:itemID="{2C75CD9D-039D-45DC-BEA5-07C4279C40A8}">
-  <ds:schemaRefs>
-    <ds:schemaRef ds:uri="http://schemas.microsoft.com/sharepoint/v3/contenttype/forms"/>
-  </ds:schemaRefs>
-</ds:datastoreItem>
-</file>
-
-<file path=customXml/itemProps3.xml><?xml version="1.0" encoding="utf-8"?>
 <ds:datastoreItem xmlns:ds="http://schemas.openxmlformats.org/officeDocument/2006/customXml" ds:itemID="{3A75D0FC-748B-4C29-A157-D7E37A758A82}">
   <ds:schemaRefs>
     <ds:schemaRef ds:uri="http://schemas.microsoft.com/office/2006/metadata/contentType"/>
@@ -6877,6 +6885,23 @@
 </ds:datastoreItem>
 </file>
 
+<file path=customXml/itemProps2.xml><?xml version="1.0" encoding="utf-8"?>
+<ds:datastoreItem xmlns:ds="http://schemas.openxmlformats.org/officeDocument/2006/customXml" ds:itemID="{2C75CD9D-039D-45DC-BEA5-07C4279C40A8}">
+  <ds:schemaRefs>
+    <ds:schemaRef ds:uri="http://schemas.microsoft.com/sharepoint/v3/contenttype/forms"/>
+  </ds:schemaRefs>
+</ds:datastoreItem>
+</file>
+
+<file path=customXml/itemProps3.xml><?xml version="1.0" encoding="utf-8"?>
+<ds:datastoreItem xmlns:ds="http://schemas.openxmlformats.org/officeDocument/2006/customXml" ds:itemID="{D4B3F64E-1677-4B0E-9DB3-E441A682068D}">
+  <ds:schemaRefs>
+    <ds:schemaRef ds:uri="http://schemas.microsoft.com/office/2006/metadata/properties"/>
+    <ds:schemaRef ds:uri="http://schemas.microsoft.com/office/infopath/2007/PartnerControls"/>
+  </ds:schemaRefs>
+</ds:datastoreItem>
+</file>
+
 <file path=customXml/itemProps4.xml><?xml version="1.0" encoding="utf-8"?>
 <ds:datastoreItem xmlns:ds="http://schemas.openxmlformats.org/officeDocument/2006/customXml" ds:itemID="{21B65CFE-2C4B-4F2B-BBC4-21787578691A}">
   <ds:schemaRefs>

</xml_diff>

<commit_message>
se agregaron mas info al documento
</commit_message>
<xml_diff>
--- a/Trabajo Formacion para la investigacion/Documentos/Trabajo de investigacion.docx
+++ b/Trabajo Formacion para la investigacion/Documentos/Trabajo de investigacion.docx
@@ -1,6 +1,6 @@
 
 <file path=word/document.xml><?xml version="1.0" encoding="utf-8"?>
-<w:document xmlns:wpc="http://schemas.microsoft.com/office/word/2010/wordprocessingCanvas" xmlns:cx="http://schemas.microsoft.com/office/drawing/2014/chartex" xmlns:cx1="http://schemas.microsoft.com/office/drawing/2015/9/8/chartex" xmlns:cx2="http://schemas.microsoft.com/office/drawing/2015/10/21/chartex" xmlns:cx3="http://schemas.microsoft.com/office/drawing/2016/5/9/chartex" xmlns:cx4="http://schemas.microsoft.com/office/drawing/2016/5/10/chartex" xmlns:cx5="http://schemas.microsoft.com/office/drawing/2016/5/11/chartex" xmlns:cx6="http://schemas.microsoft.com/office/drawing/2016/5/12/chartex" xmlns:cx7="http://schemas.microsoft.com/office/drawing/2016/5/13/chartex" xmlns:cx8="http://schemas.microsoft.com/office/drawing/2016/5/14/chartex" xmlns:mc="http://schemas.openxmlformats.org/markup-compatibility/2006" xmlns:aink="http://schemas.microsoft.com/office/drawing/2016/ink" xmlns:am3d="http://schemas.microsoft.com/office/drawing/2017/model3d" xmlns:o="urn:schemas-microsoft-com:office:office" xmlns:r="http://schemas.openxmlformats.org/officeDocument/2006/relationships" xmlns:m="http://schemas.openxmlformats.org/officeDocument/2006/math" xmlns:v="urn:schemas-microsoft-com:vml" xmlns:wp14="http://schemas.microsoft.com/office/word/2010/wordprocessingDrawing" xmlns:wp="http://schemas.openxmlformats.org/drawingml/2006/wordprocessingDrawing" xmlns:w10="urn:schemas-microsoft-com:office:word" xmlns:w="http://schemas.openxmlformats.org/wordprocessingml/2006/main" xmlns:w14="http://schemas.microsoft.com/office/word/2010/wordml" xmlns:w15="http://schemas.microsoft.com/office/word/2012/wordml" xmlns:w16cex="http://schemas.microsoft.com/office/word/2018/wordml/cex" xmlns:w16cid="http://schemas.microsoft.com/office/word/2016/wordml/cid" xmlns:w16="http://schemas.microsoft.com/office/word/2018/wordml" xmlns:w16sdtdh="http://schemas.microsoft.com/office/word/2020/wordml/sdtdatahash" xmlns:w16se="http://schemas.microsoft.com/office/word/2015/wordml/symex" xmlns:wpg="http://schemas.microsoft.com/office/word/2010/wordprocessingGroup" xmlns:wpi="http://schemas.microsoft.com/office/word/2010/wordprocessingInk" xmlns:wne="http://schemas.microsoft.com/office/word/2006/wordml" xmlns:wps="http://schemas.microsoft.com/office/word/2010/wordprocessingShape" mc:Ignorable="w14 w15 w16se w16cid w16 w16cex w16sdtdh wp14">
+<w:document xmlns:wpc="http://schemas.microsoft.com/office/word/2010/wordprocessingCanvas" xmlns:cx="http://schemas.microsoft.com/office/drawing/2014/chartex" xmlns:cx1="http://schemas.microsoft.com/office/drawing/2015/9/8/chartex" xmlns:cx2="http://schemas.microsoft.com/office/drawing/2015/10/21/chartex" xmlns:cx3="http://schemas.microsoft.com/office/drawing/2016/5/9/chartex" xmlns:cx4="http://schemas.microsoft.com/office/drawing/2016/5/10/chartex" xmlns:cx5="http://schemas.microsoft.com/office/drawing/2016/5/11/chartex" xmlns:cx6="http://schemas.microsoft.com/office/drawing/2016/5/12/chartex" xmlns:cx7="http://schemas.microsoft.com/office/drawing/2016/5/13/chartex" xmlns:cx8="http://schemas.microsoft.com/office/drawing/2016/5/14/chartex" xmlns:mc="http://schemas.openxmlformats.org/markup-compatibility/2006" xmlns:aink="http://schemas.microsoft.com/office/drawing/2016/ink" xmlns:am3d="http://schemas.microsoft.com/office/drawing/2017/model3d" xmlns:o="urn:schemas-microsoft-com:office:office" xmlns:r="http://schemas.openxmlformats.org/officeDocument/2006/relationships" xmlns:m="http://schemas.openxmlformats.org/officeDocument/2006/math" xmlns:v="urn:schemas-microsoft-com:vml" xmlns:wp14="http://schemas.microsoft.com/office/word/2010/wordprocessingDrawing" xmlns:wp="http://schemas.openxmlformats.org/drawingml/2006/wordprocessingDrawing" xmlns:w10="urn:schemas-microsoft-com:office:word" xmlns:w="http://schemas.openxmlformats.org/wordprocessingml/2006/main" xmlns:w14="http://schemas.microsoft.com/office/word/2010/wordml" xmlns:w15="http://schemas.microsoft.com/office/word/2012/wordml" xmlns:w16cex="http://schemas.microsoft.com/office/word/2018/wordml/cex" xmlns:w16cid="http://schemas.microsoft.com/office/word/2016/wordml/cid" xmlns:w16="http://schemas.microsoft.com/office/word/2018/wordml" xmlns:w16se="http://schemas.microsoft.com/office/word/2015/wordml/symex" xmlns:wpg="http://schemas.microsoft.com/office/word/2010/wordprocessingGroup" xmlns:wpi="http://schemas.microsoft.com/office/word/2010/wordprocessingInk" xmlns:wne="http://schemas.microsoft.com/office/word/2006/wordml" xmlns:wps="http://schemas.microsoft.com/office/word/2010/wordprocessingShape" mc:Ignorable="w14 w15 w16se w16cid w16 w16cex wp14">
   <w:body>
     <w:p>
       <w:pPr>
@@ -2104,14 +2104,12 @@
         </w:rPr>
         <w:t>Resulta de esto que al tener los chat-boots un abanico de respuestas predeterminadas para la solución de problemas de los clientes con determinados servicios, en la gran mayoría de casos se da la insatisfacción del cliente ya que estos generalmente tienen diferentes requerimientos a las respuestas predeterminada clientes, generando así inconformidad y desconfianza hacia los servicios de chat-</w:t>
       </w:r>
-      <w:proofErr w:type="spellStart"/>
       <w:r>
         <w:rPr>
           <w:rFonts w:cs="Arial"/>
         </w:rPr>
-        <w:t>boot</w:t>
-      </w:r>
-      <w:proofErr w:type="spellEnd"/>
+        <w:t>Bot</w:t>
+      </w:r>
       <w:r>
         <w:rPr>
           <w:rFonts w:cs="Arial"/>
@@ -2245,14 +2243,12 @@
         </w:rPr>
         <w:t xml:space="preserve"> el nivel de similitud del lenguaje del chat-</w:t>
       </w:r>
-      <w:proofErr w:type="spellStart"/>
       <w:r>
         <w:rPr>
           <w:rFonts w:cs="Arial"/>
         </w:rPr>
-        <w:t>boot</w:t>
-      </w:r>
-      <w:proofErr w:type="spellEnd"/>
+        <w:t>Bot</w:t>
+      </w:r>
       <w:r>
         <w:rPr>
           <w:rFonts w:cs="Arial"/>
@@ -2525,13 +2521,25 @@
         <w:t>,</w:t>
       </w:r>
       <w:r>
-        <w:t xml:space="preserve"> aun esta pandemia también haya traído el declive de</w:t>
+        <w:t xml:space="preserve"> aun</w:t>
+      </w:r>
+      <w:r>
+        <w:t>que</w:t>
+      </w:r>
+      <w:r>
+        <w:t xml:space="preserve"> esta pandemia también ha traído el declive de</w:t>
       </w:r>
       <w:r>
         <w:t xml:space="preserve"> </w:t>
       </w:r>
       <w:r>
-        <w:t>varias empresas hasta incluso llegando a quebrar</w:t>
+        <w:t xml:space="preserve">varias empresas hasta incluso </w:t>
+      </w:r>
+      <w:r>
+        <w:t>llevándolas a la quiebra</w:t>
+      </w:r>
+      <w:r>
+        <w:t xml:space="preserve"> a quebrar</w:t>
       </w:r>
       <w:r>
         <w:t xml:space="preserve"> (</w:t>
@@ -2547,6 +2555,151 @@
       <w:r>
         <w:t>.</w:t>
       </w:r>
+    </w:p>
+    <w:p>
+      <w:pPr>
+        <w:spacing w:line="360" w:lineRule="auto"/>
+        <w:ind w:left="360"/>
+      </w:pPr>
+      <w:r>
+        <w:t>Este impulsor que es el Covid-19 para las empresas que le</w:t>
+      </w:r>
+      <w:r>
+        <w:t>s</w:t>
+      </w:r>
+      <w:r>
+        <w:t xml:space="preserve"> obliga a innovarse o “morir”</w:t>
+      </w:r>
+      <w:r>
+        <w:t xml:space="preserve"> </w:t>
+      </w:r>
+      <w:r>
+        <w:t>ha hecho que estas avance</w:t>
+      </w:r>
+      <w:r>
+        <w:t>n</w:t>
+      </w:r>
+      <w:r>
+        <w:t xml:space="preserve"> junto con la gran evolución de la tecnología</w:t>
+      </w:r>
+      <w:r>
+        <w:t xml:space="preserve">, con la finalidad de abordar soluciones ingeniosas para poder satisfacer las exigencias de sus clientes y sus problemas internos por la ausencia del personal </w:t>
+      </w:r>
+      <w:r>
+        <w:t>(</w:t>
+      </w:r>
+      <w:proofErr w:type="spellStart"/>
+      <w:r>
+        <w:t>Ozuem</w:t>
+      </w:r>
+      <w:proofErr w:type="spellEnd"/>
+      <w:r>
+        <w:t>, 2021)</w:t>
+      </w:r>
+      <w:r>
+        <w:t>. Los clientes y las empresas en la época de pandemia uno de sus principales medios de comunicación fue atreves de dispositivos y plataformas (páginas web, aplicativos móviles, etc.), lo cual mejoro en cierto aspecto la atención al cliente, pero no solo provoco ello, sino también incremento a la necesidad de los usuarios a soluciones tecnológicas más eficientes y rápidos para la solución de problemas</w:t>
+      </w:r>
+      <w:r>
+        <w:t xml:space="preserve"> (</w:t>
+      </w:r>
+      <w:r>
+        <w:t>Torres</w:t>
+      </w:r>
+      <w:r>
+        <w:t xml:space="preserve"> y </w:t>
+      </w:r>
+      <w:proofErr w:type="spellStart"/>
+      <w:r>
+        <w:t>Manjarrés</w:t>
+      </w:r>
+      <w:proofErr w:type="spellEnd"/>
+      <w:r>
+        <w:t>-Betancur</w:t>
+      </w:r>
+      <w:r>
+        <w:t>, 2020)</w:t>
+      </w:r>
+      <w:r>
+        <w:t>,</w:t>
+      </w:r>
+      <w:r>
+        <w:t xml:space="preserve"> esto se debe a que por el contexto de l pandemia y el confinamiento obligatorio por el riego a contagio  las personas optaron por modificar sus hábitos de compra logrando así que</w:t>
+      </w:r>
+      <w:r>
+        <w:t xml:space="preserve"> las compras online se </w:t>
+      </w:r>
+      <w:r>
+        <w:t>convierta en uno de los principales canales de consumo</w:t>
+      </w:r>
+      <w:r>
+        <w:t xml:space="preserve">. </w:t>
+      </w:r>
+      <w:r>
+        <w:t>Lo cual fue aprovechado por algunos</w:t>
+      </w:r>
+      <w:r>
+        <w:t xml:space="preserve"> proveedores e industrias, otras industrias </w:t>
+      </w:r>
+      <w:r>
+        <w:t xml:space="preserve">han experimentado ciertas barreras para poder incluir y plasmar la sensación del cliente con respecto al producto y plasmarlo en la experiencia del servicio </w:t>
+      </w:r>
+      <w:r>
+        <w:t>(</w:t>
+      </w:r>
+      <w:proofErr w:type="spellStart"/>
+      <w:r>
+        <w:t>Seetharaman</w:t>
+      </w:r>
+      <w:proofErr w:type="spellEnd"/>
+      <w:r>
+        <w:t>, 2020)</w:t>
+      </w:r>
+      <w:r>
+        <w:t>.</w:t>
+      </w:r>
+    </w:p>
+    <w:p>
+      <w:pPr>
+        <w:spacing w:line="360" w:lineRule="auto"/>
+        <w:ind w:left="360"/>
+      </w:pPr>
+      <w:r>
+        <w:t>Una de las áreas de interacción con el usuario a las que mejor se enfoca la automatización del servicio es el área de atención al client</w:t>
+      </w:r>
+      <w:r>
+        <w:t>e</w:t>
+      </w:r>
+      <w:r>
+        <w:t xml:space="preserve">, del cual una de las herramientas mayormente usadas por las empresas es el uso de un chat-Bot en tiempo real para la solución de </w:t>
+      </w:r>
+      <w:r>
+        <w:lastRenderedPageBreak/>
+        <w:t>problemas o para alguna consulta que ellos requieran, lo cual</w:t>
+      </w:r>
+      <w:r>
+        <w:t xml:space="preserve"> tiene efectos positivos en la atención al cliente convirtiéndola en una conversión reciproca la cual repercute con efectos como la confianza y la satisfacción del cliente lo cual es un factor importante para la elección del cliente de si volver a comprar en el mismo lugar</w:t>
+      </w:r>
+      <w:r>
+        <w:t xml:space="preserve">, es por este motivo que los chat-Bot se han convertido en una herramienta muy importante para la atención al cliente </w:t>
+      </w:r>
+      <w:r>
+        <w:rPr>
+          <w:rFonts w:cs="Arial"/>
+        </w:rPr>
+        <w:t>(Adam et. al, 2021)</w:t>
+      </w:r>
+      <w:r>
+        <w:rPr>
+          <w:rFonts w:cs="Arial"/>
+        </w:rPr>
+        <w:t>.</w:t>
+      </w:r>
+    </w:p>
+    <w:p>
+      <w:pPr>
+        <w:spacing w:line="360" w:lineRule="auto"/>
+        <w:ind w:left="360"/>
+      </w:pPr>
     </w:p>
     <w:p>
       <w:pPr>
@@ -2708,11 +2861,7 @@
         <w:t xml:space="preserve">, </w:t>
       </w:r>
       <w:r>
-        <w:t xml:space="preserve">y se caracterizan por procesar en su input layer varios datos a la </w:t>
-      </w:r>
-      <w:r>
-        <w:lastRenderedPageBreak/>
-        <w:t xml:space="preserve">vez, generando un historial de los elementos/datos que están basados en los cambios realizados o las características de los datos anteriores lo cual permite que estas redes sean usadas mayormente en el procesamiento de entradas de texto o verbales </w:t>
+        <w:t xml:space="preserve">y se caracterizan por procesar en su input layer varios datos a la vez, generando un historial de los elementos/datos que están basados en los cambios realizados o las características de los datos anteriores lo cual permite que estas redes sean usadas mayormente en el procesamiento de entradas de texto o verbales </w:t>
       </w:r>
       <w:r>
         <w:t>(</w:t>
@@ -2765,7 +2914,11 @@
         <w:t xml:space="preserve">El procesamiento de lenguaje natural </w:t>
       </w:r>
       <w:r>
-        <w:t>se conforma de redes neuronales concurrentes, encargándose del procesamiento de entras de datos del leguaje humano el cual puede ser transmitido mediante texto o verbalmente</w:t>
+        <w:t xml:space="preserve">se conforma de redes neuronales concurrentes, encargándose del procesamiento de entras de datos del leguaje humano el cual puede ser transmitido mediante texto o </w:t>
+      </w:r>
+      <w:r>
+        <w:lastRenderedPageBreak/>
+        <w:t>verbalmente</w:t>
       </w:r>
       <w:r>
         <w:t xml:space="preserve">. </w:t>
@@ -2823,6 +2976,14 @@
         <w:t>HIPOTESIS</w:t>
       </w:r>
       <w:bookmarkEnd w:id="10"/>
+    </w:p>
+    <w:p>
+      <w:pPr>
+        <w:ind w:left="360"/>
+      </w:pPr>
+      <w:r>
+        <w:t>Un sistema chat-Bot basado en procesamiento de lenguaje natural enfocado al área de puede remplazar en la mayoría de ocasiones a los agentes de servicio de chat humano.</w:t>
+      </w:r>
     </w:p>
     <w:p>
       <w:pPr>
@@ -3829,7 +3990,7 @@
 </file>
 
 <file path=word/endnotes.xml><?xml version="1.0" encoding="utf-8"?>
-<w:endnotes xmlns:wpc="http://schemas.microsoft.com/office/word/2010/wordprocessingCanvas" xmlns:cx="http://schemas.microsoft.com/office/drawing/2014/chartex" xmlns:cx1="http://schemas.microsoft.com/office/drawing/2015/9/8/chartex" xmlns:cx2="http://schemas.microsoft.com/office/drawing/2015/10/21/chartex" xmlns:cx3="http://schemas.microsoft.com/office/drawing/2016/5/9/chartex" xmlns:cx4="http://schemas.microsoft.com/office/drawing/2016/5/10/chartex" xmlns:cx5="http://schemas.microsoft.com/office/drawing/2016/5/11/chartex" xmlns:cx6="http://schemas.microsoft.com/office/drawing/2016/5/12/chartex" xmlns:cx7="http://schemas.microsoft.com/office/drawing/2016/5/13/chartex" xmlns:cx8="http://schemas.microsoft.com/office/drawing/2016/5/14/chartex" xmlns:mc="http://schemas.openxmlformats.org/markup-compatibility/2006" xmlns:aink="http://schemas.microsoft.com/office/drawing/2016/ink" xmlns:am3d="http://schemas.microsoft.com/office/drawing/2017/model3d" xmlns:o="urn:schemas-microsoft-com:office:office" xmlns:r="http://schemas.openxmlformats.org/officeDocument/2006/relationships" xmlns:m="http://schemas.openxmlformats.org/officeDocument/2006/math" xmlns:v="urn:schemas-microsoft-com:vml" xmlns:wp14="http://schemas.microsoft.com/office/word/2010/wordprocessingDrawing" xmlns:wp="http://schemas.openxmlformats.org/drawingml/2006/wordprocessingDrawing" xmlns:w10="urn:schemas-microsoft-com:office:word" xmlns:w="http://schemas.openxmlformats.org/wordprocessingml/2006/main" xmlns:w14="http://schemas.microsoft.com/office/word/2010/wordml" xmlns:w15="http://schemas.microsoft.com/office/word/2012/wordml" xmlns:w16cex="http://schemas.microsoft.com/office/word/2018/wordml/cex" xmlns:w16cid="http://schemas.microsoft.com/office/word/2016/wordml/cid" xmlns:w16="http://schemas.microsoft.com/office/word/2018/wordml" xmlns:w16sdtdh="http://schemas.microsoft.com/office/word/2020/wordml/sdtdatahash" xmlns:w16se="http://schemas.microsoft.com/office/word/2015/wordml/symex" xmlns:wpg="http://schemas.microsoft.com/office/word/2010/wordprocessingGroup" xmlns:wpi="http://schemas.microsoft.com/office/word/2010/wordprocessingInk" xmlns:wne="http://schemas.microsoft.com/office/word/2006/wordml" xmlns:wps="http://schemas.microsoft.com/office/word/2010/wordprocessingShape" mc:Ignorable="w14 w15 w16se w16cid w16 w16cex w16sdtdh wp14">
+<w:endnotes xmlns:wpc="http://schemas.microsoft.com/office/word/2010/wordprocessingCanvas" xmlns:cx="http://schemas.microsoft.com/office/drawing/2014/chartex" xmlns:cx1="http://schemas.microsoft.com/office/drawing/2015/9/8/chartex" xmlns:cx2="http://schemas.microsoft.com/office/drawing/2015/10/21/chartex" xmlns:cx3="http://schemas.microsoft.com/office/drawing/2016/5/9/chartex" xmlns:cx4="http://schemas.microsoft.com/office/drawing/2016/5/10/chartex" xmlns:cx5="http://schemas.microsoft.com/office/drawing/2016/5/11/chartex" xmlns:cx6="http://schemas.microsoft.com/office/drawing/2016/5/12/chartex" xmlns:cx7="http://schemas.microsoft.com/office/drawing/2016/5/13/chartex" xmlns:cx8="http://schemas.microsoft.com/office/drawing/2016/5/14/chartex" xmlns:mc="http://schemas.openxmlformats.org/markup-compatibility/2006" xmlns:aink="http://schemas.microsoft.com/office/drawing/2016/ink" xmlns:am3d="http://schemas.microsoft.com/office/drawing/2017/model3d" xmlns:o="urn:schemas-microsoft-com:office:office" xmlns:r="http://schemas.openxmlformats.org/officeDocument/2006/relationships" xmlns:m="http://schemas.openxmlformats.org/officeDocument/2006/math" xmlns:v="urn:schemas-microsoft-com:vml" xmlns:wp14="http://schemas.microsoft.com/office/word/2010/wordprocessingDrawing" xmlns:wp="http://schemas.openxmlformats.org/drawingml/2006/wordprocessingDrawing" xmlns:w10="urn:schemas-microsoft-com:office:word" xmlns:w="http://schemas.openxmlformats.org/wordprocessingml/2006/main" xmlns:w14="http://schemas.microsoft.com/office/word/2010/wordml" xmlns:w15="http://schemas.microsoft.com/office/word/2012/wordml" xmlns:w16cex="http://schemas.microsoft.com/office/word/2018/wordml/cex" xmlns:w16cid="http://schemas.microsoft.com/office/word/2016/wordml/cid" xmlns:w16="http://schemas.microsoft.com/office/word/2018/wordml" xmlns:w16se="http://schemas.microsoft.com/office/word/2015/wordml/symex" xmlns:wpg="http://schemas.microsoft.com/office/word/2010/wordprocessingGroup" xmlns:wpi="http://schemas.microsoft.com/office/word/2010/wordprocessingInk" xmlns:wne="http://schemas.microsoft.com/office/word/2006/wordml" xmlns:wps="http://schemas.microsoft.com/office/word/2010/wordprocessingShape" mc:Ignorable="w14 w15 w16se w16cid w16 w16cex wp14">
   <w:endnote w:type="separator" w:id="-1">
     <w:p>
       <w:r>
@@ -3848,7 +4009,7 @@
 </file>
 
 <file path=word/footer1.xml><?xml version="1.0" encoding="utf-8"?>
-<w:ftr xmlns:wpc="http://schemas.microsoft.com/office/word/2010/wordprocessingCanvas" xmlns:cx="http://schemas.microsoft.com/office/drawing/2014/chartex" xmlns:cx1="http://schemas.microsoft.com/office/drawing/2015/9/8/chartex" xmlns:cx2="http://schemas.microsoft.com/office/drawing/2015/10/21/chartex" xmlns:cx3="http://schemas.microsoft.com/office/drawing/2016/5/9/chartex" xmlns:cx4="http://schemas.microsoft.com/office/drawing/2016/5/10/chartex" xmlns:cx5="http://schemas.microsoft.com/office/drawing/2016/5/11/chartex" xmlns:cx6="http://schemas.microsoft.com/office/drawing/2016/5/12/chartex" xmlns:cx7="http://schemas.microsoft.com/office/drawing/2016/5/13/chartex" xmlns:cx8="http://schemas.microsoft.com/office/drawing/2016/5/14/chartex" xmlns:mc="http://schemas.openxmlformats.org/markup-compatibility/2006" xmlns:aink="http://schemas.microsoft.com/office/drawing/2016/ink" xmlns:am3d="http://schemas.microsoft.com/office/drawing/2017/model3d" xmlns:o="urn:schemas-microsoft-com:office:office" xmlns:r="http://schemas.openxmlformats.org/officeDocument/2006/relationships" xmlns:m="http://schemas.openxmlformats.org/officeDocument/2006/math" xmlns:v="urn:schemas-microsoft-com:vml" xmlns:wp14="http://schemas.microsoft.com/office/word/2010/wordprocessingDrawing" xmlns:wp="http://schemas.openxmlformats.org/drawingml/2006/wordprocessingDrawing" xmlns:w10="urn:schemas-microsoft-com:office:word" xmlns:w="http://schemas.openxmlformats.org/wordprocessingml/2006/main" xmlns:w14="http://schemas.microsoft.com/office/word/2010/wordml" xmlns:w15="http://schemas.microsoft.com/office/word/2012/wordml" xmlns:w16cex="http://schemas.microsoft.com/office/word/2018/wordml/cex" xmlns:w16cid="http://schemas.microsoft.com/office/word/2016/wordml/cid" xmlns:w16="http://schemas.microsoft.com/office/word/2018/wordml" xmlns:w16sdtdh="http://schemas.microsoft.com/office/word/2020/wordml/sdtdatahash" xmlns:w16se="http://schemas.microsoft.com/office/word/2015/wordml/symex" xmlns:wpg="http://schemas.microsoft.com/office/word/2010/wordprocessingGroup" xmlns:wpi="http://schemas.microsoft.com/office/word/2010/wordprocessingInk" xmlns:wne="http://schemas.microsoft.com/office/word/2006/wordml" xmlns:wps="http://schemas.microsoft.com/office/word/2010/wordprocessingShape" mc:Ignorable="w14 w15 w16se w16cid w16 w16cex w16sdtdh wp14">
+<w:ftr xmlns:wpc="http://schemas.microsoft.com/office/word/2010/wordprocessingCanvas" xmlns:cx="http://schemas.microsoft.com/office/drawing/2014/chartex" xmlns:cx1="http://schemas.microsoft.com/office/drawing/2015/9/8/chartex" xmlns:cx2="http://schemas.microsoft.com/office/drawing/2015/10/21/chartex" xmlns:cx3="http://schemas.microsoft.com/office/drawing/2016/5/9/chartex" xmlns:cx4="http://schemas.microsoft.com/office/drawing/2016/5/10/chartex" xmlns:cx5="http://schemas.microsoft.com/office/drawing/2016/5/11/chartex" xmlns:cx6="http://schemas.microsoft.com/office/drawing/2016/5/12/chartex" xmlns:cx7="http://schemas.microsoft.com/office/drawing/2016/5/13/chartex" xmlns:cx8="http://schemas.microsoft.com/office/drawing/2016/5/14/chartex" xmlns:mc="http://schemas.openxmlformats.org/markup-compatibility/2006" xmlns:aink="http://schemas.microsoft.com/office/drawing/2016/ink" xmlns:am3d="http://schemas.microsoft.com/office/drawing/2017/model3d" xmlns:o="urn:schemas-microsoft-com:office:office" xmlns:r="http://schemas.openxmlformats.org/officeDocument/2006/relationships" xmlns:m="http://schemas.openxmlformats.org/officeDocument/2006/math" xmlns:v="urn:schemas-microsoft-com:vml" xmlns:wp14="http://schemas.microsoft.com/office/word/2010/wordprocessingDrawing" xmlns:wp="http://schemas.openxmlformats.org/drawingml/2006/wordprocessingDrawing" xmlns:w10="urn:schemas-microsoft-com:office:word" xmlns:w="http://schemas.openxmlformats.org/wordprocessingml/2006/main" xmlns:w14="http://schemas.microsoft.com/office/word/2010/wordml" xmlns:w15="http://schemas.microsoft.com/office/word/2012/wordml" xmlns:w16cex="http://schemas.microsoft.com/office/word/2018/wordml/cex" xmlns:w16cid="http://schemas.microsoft.com/office/word/2016/wordml/cid" xmlns:w16="http://schemas.microsoft.com/office/word/2018/wordml" xmlns:w16se="http://schemas.microsoft.com/office/word/2015/wordml/symex" xmlns:wpg="http://schemas.microsoft.com/office/word/2010/wordprocessingGroup" xmlns:wpi="http://schemas.microsoft.com/office/word/2010/wordprocessingInk" xmlns:wne="http://schemas.microsoft.com/office/word/2006/wordml" xmlns:wps="http://schemas.microsoft.com/office/word/2010/wordprocessingShape" mc:Ignorable="w14 w15 w16se w16cid w16 w16cex wp14">
   <w:p>
     <w:pPr>
       <w:pStyle w:val="Piedepgina"/>
@@ -3899,7 +4060,7 @@
 </file>
 
 <file path=word/footnotes.xml><?xml version="1.0" encoding="utf-8"?>
-<w:footnotes xmlns:wpc="http://schemas.microsoft.com/office/word/2010/wordprocessingCanvas" xmlns:cx="http://schemas.microsoft.com/office/drawing/2014/chartex" xmlns:cx1="http://schemas.microsoft.com/office/drawing/2015/9/8/chartex" xmlns:cx2="http://schemas.microsoft.com/office/drawing/2015/10/21/chartex" xmlns:cx3="http://schemas.microsoft.com/office/drawing/2016/5/9/chartex" xmlns:cx4="http://schemas.microsoft.com/office/drawing/2016/5/10/chartex" xmlns:cx5="http://schemas.microsoft.com/office/drawing/2016/5/11/chartex" xmlns:cx6="http://schemas.microsoft.com/office/drawing/2016/5/12/chartex" xmlns:cx7="http://schemas.microsoft.com/office/drawing/2016/5/13/chartex" xmlns:cx8="http://schemas.microsoft.com/office/drawing/2016/5/14/chartex" xmlns:mc="http://schemas.openxmlformats.org/markup-compatibility/2006" xmlns:aink="http://schemas.microsoft.com/office/drawing/2016/ink" xmlns:am3d="http://schemas.microsoft.com/office/drawing/2017/model3d" xmlns:o="urn:schemas-microsoft-com:office:office" xmlns:r="http://schemas.openxmlformats.org/officeDocument/2006/relationships" xmlns:m="http://schemas.openxmlformats.org/officeDocument/2006/math" xmlns:v="urn:schemas-microsoft-com:vml" xmlns:wp14="http://schemas.microsoft.com/office/word/2010/wordprocessingDrawing" xmlns:wp="http://schemas.openxmlformats.org/drawingml/2006/wordprocessingDrawing" xmlns:w10="urn:schemas-microsoft-com:office:word" xmlns:w="http://schemas.openxmlformats.org/wordprocessingml/2006/main" xmlns:w14="http://schemas.microsoft.com/office/word/2010/wordml" xmlns:w15="http://schemas.microsoft.com/office/word/2012/wordml" xmlns:w16cex="http://schemas.microsoft.com/office/word/2018/wordml/cex" xmlns:w16cid="http://schemas.microsoft.com/office/word/2016/wordml/cid" xmlns:w16="http://schemas.microsoft.com/office/word/2018/wordml" xmlns:w16sdtdh="http://schemas.microsoft.com/office/word/2020/wordml/sdtdatahash" xmlns:w16se="http://schemas.microsoft.com/office/word/2015/wordml/symex" xmlns:wpg="http://schemas.microsoft.com/office/word/2010/wordprocessingGroup" xmlns:wpi="http://schemas.microsoft.com/office/word/2010/wordprocessingInk" xmlns:wne="http://schemas.microsoft.com/office/word/2006/wordml" xmlns:wps="http://schemas.microsoft.com/office/word/2010/wordprocessingShape" mc:Ignorable="w14 w15 w16se w16cid w16 w16cex w16sdtdh wp14">
+<w:footnotes xmlns:wpc="http://schemas.microsoft.com/office/word/2010/wordprocessingCanvas" xmlns:cx="http://schemas.microsoft.com/office/drawing/2014/chartex" xmlns:cx1="http://schemas.microsoft.com/office/drawing/2015/9/8/chartex" xmlns:cx2="http://schemas.microsoft.com/office/drawing/2015/10/21/chartex" xmlns:cx3="http://schemas.microsoft.com/office/drawing/2016/5/9/chartex" xmlns:cx4="http://schemas.microsoft.com/office/drawing/2016/5/10/chartex" xmlns:cx5="http://schemas.microsoft.com/office/drawing/2016/5/11/chartex" xmlns:cx6="http://schemas.microsoft.com/office/drawing/2016/5/12/chartex" xmlns:cx7="http://schemas.microsoft.com/office/drawing/2016/5/13/chartex" xmlns:cx8="http://schemas.microsoft.com/office/drawing/2016/5/14/chartex" xmlns:mc="http://schemas.openxmlformats.org/markup-compatibility/2006" xmlns:aink="http://schemas.microsoft.com/office/drawing/2016/ink" xmlns:am3d="http://schemas.microsoft.com/office/drawing/2017/model3d" xmlns:o="urn:schemas-microsoft-com:office:office" xmlns:r="http://schemas.openxmlformats.org/officeDocument/2006/relationships" xmlns:m="http://schemas.openxmlformats.org/officeDocument/2006/math" xmlns:v="urn:schemas-microsoft-com:vml" xmlns:wp14="http://schemas.microsoft.com/office/word/2010/wordprocessingDrawing" xmlns:wp="http://schemas.openxmlformats.org/drawingml/2006/wordprocessingDrawing" xmlns:w10="urn:schemas-microsoft-com:office:word" xmlns:w="http://schemas.openxmlformats.org/wordprocessingml/2006/main" xmlns:w14="http://schemas.microsoft.com/office/word/2010/wordml" xmlns:w15="http://schemas.microsoft.com/office/word/2012/wordml" xmlns:w16cex="http://schemas.microsoft.com/office/word/2018/wordml/cex" xmlns:w16cid="http://schemas.microsoft.com/office/word/2016/wordml/cid" xmlns:w16="http://schemas.microsoft.com/office/word/2018/wordml" xmlns:w16se="http://schemas.microsoft.com/office/word/2015/wordml/symex" xmlns:wpg="http://schemas.microsoft.com/office/word/2010/wordprocessingGroup" xmlns:wpi="http://schemas.microsoft.com/office/word/2010/wordprocessingInk" xmlns:wne="http://schemas.microsoft.com/office/word/2006/wordml" xmlns:wps="http://schemas.microsoft.com/office/word/2010/wordprocessingShape" mc:Ignorable="w14 w15 w16se w16cid w16 w16cex wp14">
   <w:footnote w:type="separator" w:id="-1">
     <w:p>
       <w:r>
@@ -3918,7 +4079,7 @@
 </file>
 
 <file path=word/numbering.xml><?xml version="1.0" encoding="utf-8"?>
-<w:numbering xmlns:wpc="http://schemas.microsoft.com/office/word/2010/wordprocessingCanvas" xmlns:cx="http://schemas.microsoft.com/office/drawing/2014/chartex" xmlns:cx1="http://schemas.microsoft.com/office/drawing/2015/9/8/chartex" xmlns:cx2="http://schemas.microsoft.com/office/drawing/2015/10/21/chartex" xmlns:cx3="http://schemas.microsoft.com/office/drawing/2016/5/9/chartex" xmlns:cx4="http://schemas.microsoft.com/office/drawing/2016/5/10/chartex" xmlns:cx5="http://schemas.microsoft.com/office/drawing/2016/5/11/chartex" xmlns:cx6="http://schemas.microsoft.com/office/drawing/2016/5/12/chartex" xmlns:cx7="http://schemas.microsoft.com/office/drawing/2016/5/13/chartex" xmlns:cx8="http://schemas.microsoft.com/office/drawing/2016/5/14/chartex" xmlns:mc="http://schemas.openxmlformats.org/markup-compatibility/2006" xmlns:aink="http://schemas.microsoft.com/office/drawing/2016/ink" xmlns:am3d="http://schemas.microsoft.com/office/drawing/2017/model3d" xmlns:o="urn:schemas-microsoft-com:office:office" xmlns:r="http://schemas.openxmlformats.org/officeDocument/2006/relationships" xmlns:m="http://schemas.openxmlformats.org/officeDocument/2006/math" xmlns:v="urn:schemas-microsoft-com:vml" xmlns:wp14="http://schemas.microsoft.com/office/word/2010/wordprocessingDrawing" xmlns:wp="http://schemas.openxmlformats.org/drawingml/2006/wordprocessingDrawing" xmlns:w10="urn:schemas-microsoft-com:office:word" xmlns:w="http://schemas.openxmlformats.org/wordprocessingml/2006/main" xmlns:w14="http://schemas.microsoft.com/office/word/2010/wordml" xmlns:w15="http://schemas.microsoft.com/office/word/2012/wordml" xmlns:w16cex="http://schemas.microsoft.com/office/word/2018/wordml/cex" xmlns:w16cid="http://schemas.microsoft.com/office/word/2016/wordml/cid" xmlns:w16="http://schemas.microsoft.com/office/word/2018/wordml" xmlns:w16sdtdh="http://schemas.microsoft.com/office/word/2020/wordml/sdtdatahash" xmlns:w16se="http://schemas.microsoft.com/office/word/2015/wordml/symex" xmlns:wpg="http://schemas.microsoft.com/office/word/2010/wordprocessingGroup" xmlns:wpi="http://schemas.microsoft.com/office/word/2010/wordprocessingInk" xmlns:wne="http://schemas.microsoft.com/office/word/2006/wordml" xmlns:wps="http://schemas.microsoft.com/office/word/2010/wordprocessingShape" mc:Ignorable="w14 w15 w16se w16cid w16 w16cex w16sdtdh wp14">
+<w:numbering xmlns:wpc="http://schemas.microsoft.com/office/word/2010/wordprocessingCanvas" xmlns:cx="http://schemas.microsoft.com/office/drawing/2014/chartex" xmlns:cx1="http://schemas.microsoft.com/office/drawing/2015/9/8/chartex" xmlns:cx2="http://schemas.microsoft.com/office/drawing/2015/10/21/chartex" xmlns:cx3="http://schemas.microsoft.com/office/drawing/2016/5/9/chartex" xmlns:cx4="http://schemas.microsoft.com/office/drawing/2016/5/10/chartex" xmlns:cx5="http://schemas.microsoft.com/office/drawing/2016/5/11/chartex" xmlns:cx6="http://schemas.microsoft.com/office/drawing/2016/5/12/chartex" xmlns:cx7="http://schemas.microsoft.com/office/drawing/2016/5/13/chartex" xmlns:cx8="http://schemas.microsoft.com/office/drawing/2016/5/14/chartex" xmlns:mc="http://schemas.openxmlformats.org/markup-compatibility/2006" xmlns:aink="http://schemas.microsoft.com/office/drawing/2016/ink" xmlns:am3d="http://schemas.microsoft.com/office/drawing/2017/model3d" xmlns:o="urn:schemas-microsoft-com:office:office" xmlns:r="http://schemas.openxmlformats.org/officeDocument/2006/relationships" xmlns:m="http://schemas.openxmlformats.org/officeDocument/2006/math" xmlns:v="urn:schemas-microsoft-com:vml" xmlns:wp14="http://schemas.microsoft.com/office/word/2010/wordprocessingDrawing" xmlns:wp="http://schemas.openxmlformats.org/drawingml/2006/wordprocessingDrawing" xmlns:w10="urn:schemas-microsoft-com:office:word" xmlns:w="http://schemas.openxmlformats.org/wordprocessingml/2006/main" xmlns:w14="http://schemas.microsoft.com/office/word/2010/wordml" xmlns:w15="http://schemas.microsoft.com/office/word/2012/wordml" xmlns:w16cex="http://schemas.microsoft.com/office/word/2018/wordml/cex" xmlns:w16cid="http://schemas.microsoft.com/office/word/2016/wordml/cid" xmlns:w16="http://schemas.microsoft.com/office/word/2018/wordml" xmlns:w16se="http://schemas.microsoft.com/office/word/2015/wordml/symex" xmlns:wpg="http://schemas.microsoft.com/office/word/2010/wordprocessingGroup" xmlns:wpi="http://schemas.microsoft.com/office/word/2010/wordprocessingInk" xmlns:wne="http://schemas.microsoft.com/office/word/2006/wordml" xmlns:wps="http://schemas.microsoft.com/office/word/2010/wordprocessingShape" mc:Ignorable="w14 w15 w16se w16cid w16 w16cex wp14">
   <w:abstractNum w:abstractNumId="0" w15:restartNumberingAfterBreak="0">
     <w:nsid w:val="04B077B1"/>
     <w:multiLevelType w:val="multilevel"/>
@@ -5321,7 +5482,7 @@
 </file>
 
 <file path=word/styles.xml><?xml version="1.0" encoding="utf-8"?>
-<w:styles xmlns:mc="http://schemas.openxmlformats.org/markup-compatibility/2006" xmlns:r="http://schemas.openxmlformats.org/officeDocument/2006/relationships" xmlns:w="http://schemas.openxmlformats.org/wordprocessingml/2006/main" xmlns:w14="http://schemas.microsoft.com/office/word/2010/wordml" xmlns:w15="http://schemas.microsoft.com/office/word/2012/wordml" xmlns:w16cex="http://schemas.microsoft.com/office/word/2018/wordml/cex" xmlns:w16cid="http://schemas.microsoft.com/office/word/2016/wordml/cid" xmlns:w16="http://schemas.microsoft.com/office/word/2018/wordml" xmlns:w16sdtdh="http://schemas.microsoft.com/office/word/2020/wordml/sdtdatahash" xmlns:w16se="http://schemas.microsoft.com/office/word/2015/wordml/symex" mc:Ignorable="w14 w15 w16se w16cid w16 w16cex w16sdtdh">
+<w:styles xmlns:mc="http://schemas.openxmlformats.org/markup-compatibility/2006" xmlns:r="http://schemas.openxmlformats.org/officeDocument/2006/relationships" xmlns:w="http://schemas.openxmlformats.org/wordprocessingml/2006/main" xmlns:w14="http://schemas.microsoft.com/office/word/2010/wordml" xmlns:w15="http://schemas.microsoft.com/office/word/2012/wordml" xmlns:w16cex="http://schemas.microsoft.com/office/word/2018/wordml/cex" xmlns:w16cid="http://schemas.microsoft.com/office/word/2016/wordml/cid" xmlns:w16="http://schemas.microsoft.com/office/word/2018/wordml" xmlns:w16se="http://schemas.microsoft.com/office/word/2015/wordml/symex" mc:Ignorable="w14 w15 w16se w16cid w16 w16cex">
   <w:docDefaults>
     <w:rPrDefault>
       <w:rPr>
@@ -6612,6 +6773,70 @@
 </file>
 
 <file path=customXml/item1.xml><?xml version="1.0" encoding="utf-8"?>
+<b:Sources xmlns:b="http://schemas.openxmlformats.org/officeDocument/2006/bibliography" xmlns="http://schemas.openxmlformats.org/officeDocument/2006/bibliography" SelectedStyle="\IEEE2006OfficeOnline.xsl" StyleName="IEEE" Version="2006">
+  <b:Source>
+    <b:Tag>Toy18</b:Tag>
+    <b:SourceType>InternetSite</b:SourceType>
+    <b:Guid>{04DFF2AD-F4F7-45A2-82FE-BBAD3286B413}</b:Guid>
+    <b:Author>
+      <b:Author>
+        <b:NameList>
+          <b:Person>
+            <b:Last>Toyota</b:Last>
+          </b:Person>
+        </b:NameList>
+      </b:Author>
+    </b:Author>
+    <b:Title>Toyota</b:Title>
+    <b:ProductionCompany>Toyota</b:ProductionCompany>
+    <b:Year>2018</b:Year>
+    <b:Month>setiembre</b:Month>
+    <b:Day>26</b:Day>
+    <b:YearAccessed>2018</b:YearAccessed>
+    <b:MonthAccessed>setiembre</b:MonthAccessed>
+    <b:DayAccessed>26</b:DayAccessed>
+    <b:URL>https://www.toyota.es/coches/hilux/index.json</b:URL>
+    <b:RefOrder>1</b:RefOrder>
+  </b:Source>
+  <b:Source>
+    <b:Tag>Pat20</b:Tag>
+    <b:SourceType>JournalArticle</b:SourceType>
+    <b:Guid>{7F0F5639-DDC6-4C48-9F2A-13567361DDB0}</b:Guid>
+    <b:Author>
+      <b:Author>
+        <b:NameList>
+          <b:Person>
+            <b:Last>Pati</b:Last>
+            <b:First>P.R.</b:First>
+          </b:Person>
+        </b:NameList>
+      </b:Author>
+    </b:Author>
+    <b:Title>Prediction and wear performance of red brick dust filled glass–epoxy composites using neural networks</b:Title>
+    <b:JournalName>Nature</b:JournalName>
+    <b:Year>2020</b:Year>
+    <b:Pages>253-260</b:Pages>
+    <b:RefOrder>2</b:RefOrder>
+  </b:Source>
+</b:Sources>
+</file>
+
+<file path=customXml/item2.xml><?xml version="1.0" encoding="utf-8"?>
+<p:properties xmlns:p="http://schemas.microsoft.com/office/2006/metadata/properties" xmlns:xsi="http://www.w3.org/2001/XMLSchema-instance" xmlns:pc="http://schemas.microsoft.com/office/infopath/2007/PartnerControls">
+  <documentManagement/>
+</p:properties>
+</file>
+
+<file path=customXml/item3.xml><?xml version="1.0" encoding="utf-8"?>
+<?mso-contentType ?>
+<FormTemplates xmlns="http://schemas.microsoft.com/sharepoint/v3/contenttype/forms">
+  <Display>DocumentLibraryForm</Display>
+  <Edit>DocumentLibraryForm</Edit>
+  <New>DocumentLibraryForm</New>
+</FormTemplates>
+</file>
+
+<file path=customXml/item4.xml><?xml version="1.0" encoding="utf-8"?>
 <ct:contentTypeSchema xmlns:ct="http://schemas.microsoft.com/office/2006/metadata/contentType" xmlns:ma="http://schemas.microsoft.com/office/2006/metadata/properties/metaAttributes" ct:_="" ma:_="" ma:contentTypeName="Document" ma:contentTypeID="0x01010009528EC3B6F8E24EB3CF0F491F402802" ma:contentTypeVersion="8" ma:contentTypeDescription="Create a new document." ma:contentTypeScope="" ma:versionID="e93caf3d415a54add717e6ca49260370">
   <xsd:schema xmlns:xsd="http://www.w3.org/2001/XMLSchema" xmlns:xs="http://www.w3.org/2001/XMLSchema" xmlns:p="http://schemas.microsoft.com/office/2006/metadata/properties" xmlns:ns2="862f378b-8b66-4503-882d-77ca42baa5d6" xmlns:ns3="cdceb881-2e20-4669-ae24-3afc87041ba9" targetNamespace="http://schemas.microsoft.com/office/2006/metadata/properties" ma:root="true" ma:fieldsID="66e383e18f37c6fa959863981afdb70d" ns2:_="" ns3:_="">
     <xsd:import namespace="862f378b-8b66-4503-882d-77ca42baa5d6"/>
@@ -6802,71 +7027,32 @@
 </ct:contentTypeSchema>
 </file>
 
-<file path=customXml/item2.xml><?xml version="1.0" encoding="utf-8"?>
-<?mso-contentType ?>
-<FormTemplates xmlns="http://schemas.microsoft.com/sharepoint/v3/contenttype/forms">
-  <Display>DocumentLibraryForm</Display>
-  <Edit>DocumentLibraryForm</Edit>
-  <New>DocumentLibraryForm</New>
-</FormTemplates>
+<file path=customXml/itemProps1.xml><?xml version="1.0" encoding="utf-8"?>
+<ds:datastoreItem xmlns:ds="http://schemas.openxmlformats.org/officeDocument/2006/customXml" ds:itemID="{21B65CFE-2C4B-4F2B-BBC4-21787578691A}">
+  <ds:schemaRefs>
+    <ds:schemaRef ds:uri="http://schemas.openxmlformats.org/officeDocument/2006/bibliography"/>
+  </ds:schemaRefs>
+</ds:datastoreItem>
 </file>
 
-<file path=customXml/item3.xml><?xml version="1.0" encoding="utf-8"?>
-<p:properties xmlns:p="http://schemas.microsoft.com/office/2006/metadata/properties" xmlns:xsi="http://www.w3.org/2001/XMLSchema-instance" xmlns:pc="http://schemas.microsoft.com/office/infopath/2007/PartnerControls">
-  <documentManagement/>
-</p:properties>
+<file path=customXml/itemProps2.xml><?xml version="1.0" encoding="utf-8"?>
+<ds:datastoreItem xmlns:ds="http://schemas.openxmlformats.org/officeDocument/2006/customXml" ds:itemID="{D4B3F64E-1677-4B0E-9DB3-E441A682068D}">
+  <ds:schemaRefs>
+    <ds:schemaRef ds:uri="http://schemas.microsoft.com/office/2006/metadata/properties"/>
+    <ds:schemaRef ds:uri="http://schemas.microsoft.com/office/infopath/2007/PartnerControls"/>
+  </ds:schemaRefs>
+</ds:datastoreItem>
 </file>
 
-<file path=customXml/item4.xml><?xml version="1.0" encoding="utf-8"?>
-<b:Sources xmlns:b="http://schemas.openxmlformats.org/officeDocument/2006/bibliography" xmlns="http://schemas.openxmlformats.org/officeDocument/2006/bibliography" SelectedStyle="\IEEE2006OfficeOnline.xsl" StyleName="IEEE" Version="2006">
-  <b:Source>
-    <b:Tag>Toy18</b:Tag>
-    <b:SourceType>InternetSite</b:SourceType>
-    <b:Guid>{04DFF2AD-F4F7-45A2-82FE-BBAD3286B413}</b:Guid>
-    <b:Author>
-      <b:Author>
-        <b:NameList>
-          <b:Person>
-            <b:Last>Toyota</b:Last>
-          </b:Person>
-        </b:NameList>
-      </b:Author>
-    </b:Author>
-    <b:Title>Toyota</b:Title>
-    <b:ProductionCompany>Toyota</b:ProductionCompany>
-    <b:Year>2018</b:Year>
-    <b:Month>setiembre</b:Month>
-    <b:Day>26</b:Day>
-    <b:YearAccessed>2018</b:YearAccessed>
-    <b:MonthAccessed>setiembre</b:MonthAccessed>
-    <b:DayAccessed>26</b:DayAccessed>
-    <b:URL>https://www.toyota.es/coches/hilux/index.json</b:URL>
-    <b:RefOrder>1</b:RefOrder>
-  </b:Source>
-  <b:Source>
-    <b:Tag>Pat20</b:Tag>
-    <b:SourceType>JournalArticle</b:SourceType>
-    <b:Guid>{7F0F5639-DDC6-4C48-9F2A-13567361DDB0}</b:Guid>
-    <b:Author>
-      <b:Author>
-        <b:NameList>
-          <b:Person>
-            <b:Last>Pati</b:Last>
-            <b:First>P.R.</b:First>
-          </b:Person>
-        </b:NameList>
-      </b:Author>
-    </b:Author>
-    <b:Title>Prediction and wear performance of red brick dust filled glass–epoxy composites using neural networks</b:Title>
-    <b:JournalName>Nature</b:JournalName>
-    <b:Year>2020</b:Year>
-    <b:Pages>253-260</b:Pages>
-    <b:RefOrder>2</b:RefOrder>
-  </b:Source>
-</b:Sources>
+<file path=customXml/itemProps3.xml><?xml version="1.0" encoding="utf-8"?>
+<ds:datastoreItem xmlns:ds="http://schemas.openxmlformats.org/officeDocument/2006/customXml" ds:itemID="{2C75CD9D-039D-45DC-BEA5-07C4279C40A8}">
+  <ds:schemaRefs>
+    <ds:schemaRef ds:uri="http://schemas.microsoft.com/sharepoint/v3/contenttype/forms"/>
+  </ds:schemaRefs>
+</ds:datastoreItem>
 </file>
 
-<file path=customXml/itemProps1.xml><?xml version="1.0" encoding="utf-8"?>
+<file path=customXml/itemProps4.xml><?xml version="1.0" encoding="utf-8"?>
 <ds:datastoreItem xmlns:ds="http://schemas.openxmlformats.org/officeDocument/2006/customXml" ds:itemID="{3A75D0FC-748B-4C29-A157-D7E37A758A82}">
   <ds:schemaRefs>
     <ds:schemaRef ds:uri="http://schemas.microsoft.com/office/2006/metadata/contentType"/>
@@ -6883,29 +7069,4 @@
     <ds:schemaRef ds:uri="http://schemas.microsoft.com/internal/obd"/>
   </ds:schemaRefs>
 </ds:datastoreItem>
-</file>
-
-<file path=customXml/itemProps2.xml><?xml version="1.0" encoding="utf-8"?>
-<ds:datastoreItem xmlns:ds="http://schemas.openxmlformats.org/officeDocument/2006/customXml" ds:itemID="{2C75CD9D-039D-45DC-BEA5-07C4279C40A8}">
-  <ds:schemaRefs>
-    <ds:schemaRef ds:uri="http://schemas.microsoft.com/sharepoint/v3/contenttype/forms"/>
-  </ds:schemaRefs>
-</ds:datastoreItem>
-</file>
-
-<file path=customXml/itemProps3.xml><?xml version="1.0" encoding="utf-8"?>
-<ds:datastoreItem xmlns:ds="http://schemas.openxmlformats.org/officeDocument/2006/customXml" ds:itemID="{D4B3F64E-1677-4B0E-9DB3-E441A682068D}">
-  <ds:schemaRefs>
-    <ds:schemaRef ds:uri="http://schemas.microsoft.com/office/2006/metadata/properties"/>
-    <ds:schemaRef ds:uri="http://schemas.microsoft.com/office/infopath/2007/PartnerControls"/>
-  </ds:schemaRefs>
-</ds:datastoreItem>
-</file>
-
-<file path=customXml/itemProps4.xml><?xml version="1.0" encoding="utf-8"?>
-<ds:datastoreItem xmlns:ds="http://schemas.openxmlformats.org/officeDocument/2006/customXml" ds:itemID="{21B65CFE-2C4B-4F2B-BBC4-21787578691A}">
-  <ds:schemaRefs>
-    <ds:schemaRef ds:uri="http://schemas.openxmlformats.org/officeDocument/2006/bibliography"/>
-  </ds:schemaRefs>
-</ds:datastoreItem>
 </file>
</xml_diff>

<commit_message>
se agrego la ppt de expocicion
</commit_message>
<xml_diff>
--- a/Trabajo Formacion para la investigacion/Documentos/Trabajo de investigacion.docx
+++ b/Trabajo Formacion para la investigacion/Documentos/Trabajo de investigacion.docx
@@ -232,7 +232,7 @@
           <w:sz w:val="28"/>
           <w:szCs w:val="28"/>
         </w:rPr>
-        <w:t>Modelo de inteligencia artificial BOT para atención al cliente en un contexto PA</w:t>
+        <w:t xml:space="preserve">Modelo de inteligencia artificial </w:t>
       </w:r>
       <w:r>
         <w:rPr>
@@ -242,7 +242,7 @@
           <w:sz w:val="28"/>
           <w:szCs w:val="28"/>
         </w:rPr>
-        <w:t>N</w:t>
+        <w:t>chat-</w:t>
       </w:r>
       <w:r>
         <w:rPr>
@@ -252,7 +252,57 @@
           <w:sz w:val="28"/>
           <w:szCs w:val="28"/>
         </w:rPr>
-        <w:t>DEMICA</w:t>
+        <w:t>B</w:t>
+      </w:r>
+      <w:r>
+        <w:rPr>
+          <w:rFonts w:ascii="Times New Roman" w:eastAsia="Times New Roman" w:hAnsi="Times New Roman" w:cs="Times New Roman"/>
+          <w:i/>
+          <w:color w:val="808080" w:themeColor="background1" w:themeShade="80"/>
+          <w:sz w:val="28"/>
+          <w:szCs w:val="28"/>
+        </w:rPr>
+        <w:t>ot</w:t>
+      </w:r>
+      <w:r>
+        <w:rPr>
+          <w:rFonts w:ascii="Times New Roman" w:eastAsia="Times New Roman" w:hAnsi="Times New Roman" w:cs="Times New Roman"/>
+          <w:i/>
+          <w:color w:val="808080" w:themeColor="background1" w:themeShade="80"/>
+          <w:sz w:val="28"/>
+          <w:szCs w:val="28"/>
+        </w:rPr>
+        <w:t xml:space="preserve"> para atención al cliente en un contexto PA</w:t>
+      </w:r>
+      <w:r>
+        <w:rPr>
+          <w:rFonts w:ascii="Times New Roman" w:eastAsia="Times New Roman" w:hAnsi="Times New Roman" w:cs="Times New Roman"/>
+          <w:i/>
+          <w:color w:val="808080" w:themeColor="background1" w:themeShade="80"/>
+          <w:sz w:val="28"/>
+          <w:szCs w:val="28"/>
+        </w:rPr>
+        <w:t>N</w:t>
+      </w:r>
+      <w:r>
+        <w:rPr>
+          <w:rFonts w:ascii="Times New Roman" w:eastAsia="Times New Roman" w:hAnsi="Times New Roman" w:cs="Times New Roman"/>
+          <w:i/>
+          <w:color w:val="808080" w:themeColor="background1" w:themeShade="80"/>
+          <w:sz w:val="28"/>
+          <w:szCs w:val="28"/>
+        </w:rPr>
+        <w:t>DEMI</w:t>
+      </w:r>
+      <w:r>
+        <w:rPr>
+          <w:rFonts w:ascii="Times New Roman" w:eastAsia="Times New Roman" w:hAnsi="Times New Roman" w:cs="Times New Roman"/>
+          <w:i/>
+          <w:color w:val="808080" w:themeColor="background1" w:themeShade="80"/>
+          <w:sz w:val="28"/>
+          <w:szCs w:val="28"/>
+        </w:rPr>
+        <w:t>A</w:t>
       </w:r>
     </w:p>
     <w:p>
@@ -830,7 +880,6 @@
         <w:p>
           <w:pPr>
             <w:pStyle w:val="TDC1"/>
-            <w:spacing w:line="360" w:lineRule="auto"/>
             <w:rPr>
               <w:rFonts w:asciiTheme="minorHAnsi" w:eastAsiaTheme="minorEastAsia" w:hAnsiTheme="minorHAnsi" w:cstheme="minorBidi"/>
               <w:bCs w:val="0"/>
@@ -855,7 +904,7 @@
             </w:rPr>
             <w:fldChar w:fldCharType="separate"/>
           </w:r>
-          <w:hyperlink w:anchor="_Toc87195234" w:history="1">
+          <w:hyperlink w:anchor="_Toc89216466" w:history="1">
             <w:r>
               <w:rPr>
                 <w:rStyle w:val="Hipervnculo"/>
@@ -892,7 +941,7 @@
               <w:rPr>
                 <w:webHidden/>
               </w:rPr>
-              <w:instrText xml:space="preserve"> PAGEREF _Toc87195234 \h </w:instrText>
+              <w:instrText xml:space="preserve"> PAGEREF _Toc89216466 \h </w:instrText>
             </w:r>
             <w:r>
               <w:rPr>
@@ -922,14 +971,13 @@
         <w:p>
           <w:pPr>
             <w:pStyle w:val="TDC1"/>
-            <w:spacing w:line="360" w:lineRule="auto"/>
             <w:rPr>
               <w:rFonts w:asciiTheme="minorHAnsi" w:eastAsiaTheme="minorEastAsia" w:hAnsiTheme="minorHAnsi" w:cstheme="minorBidi"/>
               <w:bCs w:val="0"/>
               <w:lang w:val="es-PE" w:eastAsia="es-PE"/>
             </w:rPr>
           </w:pPr>
-          <w:hyperlink w:anchor="_Toc87195235" w:history="1">
+          <w:hyperlink w:anchor="_Toc89216467" w:history="1">
             <w:r>
               <w:rPr>
                 <w:rStyle w:val="Hipervnculo"/>
@@ -966,7 +1014,7 @@
               <w:rPr>
                 <w:webHidden/>
               </w:rPr>
-              <w:instrText xml:space="preserve"> PAGEREF _Toc87195235 \h </w:instrText>
+              <w:instrText xml:space="preserve"> PAGEREF _Toc89216467 \h </w:instrText>
             </w:r>
             <w:r>
               <w:rPr>
@@ -996,14 +1044,13 @@
         <w:p>
           <w:pPr>
             <w:pStyle w:val="TDC1"/>
-            <w:spacing w:line="360" w:lineRule="auto"/>
             <w:rPr>
               <w:rFonts w:asciiTheme="minorHAnsi" w:eastAsiaTheme="minorEastAsia" w:hAnsiTheme="minorHAnsi" w:cstheme="minorBidi"/>
               <w:bCs w:val="0"/>
               <w:lang w:val="es-PE" w:eastAsia="es-PE"/>
             </w:rPr>
           </w:pPr>
-          <w:hyperlink w:anchor="_Toc87195236" w:history="1">
+          <w:hyperlink w:anchor="_Toc89216468" w:history="1">
             <w:r>
               <w:rPr>
                 <w:rStyle w:val="Hipervnculo"/>
@@ -1040,7 +1087,7 @@
               <w:rPr>
                 <w:webHidden/>
               </w:rPr>
-              <w:instrText xml:space="preserve"> PAGEREF _Toc87195236 \h </w:instrText>
+              <w:instrText xml:space="preserve"> PAGEREF _Toc89216468 \h </w:instrText>
             </w:r>
             <w:r>
               <w:rPr>
@@ -1070,14 +1117,13 @@
         <w:p>
           <w:pPr>
             <w:pStyle w:val="TDC1"/>
-            <w:spacing w:line="360" w:lineRule="auto"/>
             <w:rPr>
               <w:rFonts w:asciiTheme="minorHAnsi" w:eastAsiaTheme="minorEastAsia" w:hAnsiTheme="minorHAnsi" w:cstheme="minorBidi"/>
               <w:bCs w:val="0"/>
               <w:lang w:val="es-PE" w:eastAsia="es-PE"/>
             </w:rPr>
           </w:pPr>
-          <w:hyperlink w:anchor="_Toc87195237" w:history="1">
+          <w:hyperlink w:anchor="_Toc89216469" w:history="1">
             <w:r>
               <w:rPr>
                 <w:rStyle w:val="Hipervnculo"/>
@@ -1114,7 +1160,7 @@
               <w:rPr>
                 <w:webHidden/>
               </w:rPr>
-              <w:instrText xml:space="preserve"> PAGEREF _Toc87195237 \h </w:instrText>
+              <w:instrText xml:space="preserve"> PAGEREF _Toc89216469 \h </w:instrText>
             </w:r>
             <w:r>
               <w:rPr>
@@ -1144,14 +1190,13 @@
         <w:p>
           <w:pPr>
             <w:pStyle w:val="TDC1"/>
-            <w:spacing w:line="360" w:lineRule="auto"/>
             <w:rPr>
               <w:rFonts w:asciiTheme="minorHAnsi" w:eastAsiaTheme="minorEastAsia" w:hAnsiTheme="minorHAnsi" w:cstheme="minorBidi"/>
               <w:bCs w:val="0"/>
               <w:lang w:val="es-PE" w:eastAsia="es-PE"/>
             </w:rPr>
           </w:pPr>
-          <w:hyperlink w:anchor="_Toc87195238" w:history="1">
+          <w:hyperlink w:anchor="_Toc89216470" w:history="1">
             <w:r>
               <w:rPr>
                 <w:rStyle w:val="Hipervnculo"/>
@@ -1188,7 +1233,7 @@
               <w:rPr>
                 <w:webHidden/>
               </w:rPr>
-              <w:instrText xml:space="preserve"> PAGEREF _Toc87195238 \h </w:instrText>
+              <w:instrText xml:space="preserve"> PAGEREF _Toc89216470 \h </w:instrText>
             </w:r>
             <w:r>
               <w:rPr>
@@ -1205,7 +1250,7 @@
               <w:rPr>
                 <w:webHidden/>
               </w:rPr>
-              <w:t>3</w:t>
+              <w:t>4</w:t>
             </w:r>
             <w:r>
               <w:rPr>
@@ -1218,14 +1263,13 @@
         <w:p>
           <w:pPr>
             <w:pStyle w:val="TDC1"/>
-            <w:spacing w:line="360" w:lineRule="auto"/>
             <w:rPr>
               <w:rFonts w:asciiTheme="minorHAnsi" w:eastAsiaTheme="minorEastAsia" w:hAnsiTheme="minorHAnsi" w:cstheme="minorBidi"/>
               <w:bCs w:val="0"/>
               <w:lang w:val="es-PE" w:eastAsia="es-PE"/>
             </w:rPr>
           </w:pPr>
-          <w:hyperlink w:anchor="_Toc87195239" w:history="1">
+          <w:hyperlink w:anchor="_Toc89216471" w:history="1">
             <w:r>
               <w:rPr>
                 <w:rStyle w:val="Hipervnculo"/>
@@ -1262,7 +1306,7 @@
               <w:rPr>
                 <w:webHidden/>
               </w:rPr>
-              <w:instrText xml:space="preserve"> PAGEREF _Toc87195239 \h </w:instrText>
+              <w:instrText xml:space="preserve"> PAGEREF _Toc89216471 \h </w:instrText>
             </w:r>
             <w:r>
               <w:rPr>
@@ -1279,7 +1323,7 @@
               <w:rPr>
                 <w:webHidden/>
               </w:rPr>
-              <w:t>4</w:t>
+              <w:t>5</w:t>
             </w:r>
             <w:r>
               <w:rPr>
@@ -1296,14 +1340,13 @@
               <w:tab w:val="left" w:pos="880"/>
               <w:tab w:val="right" w:leader="dot" w:pos="9017"/>
             </w:tabs>
-            <w:spacing w:line="360" w:lineRule="auto"/>
             <w:rPr>
               <w:rFonts w:asciiTheme="minorHAnsi" w:eastAsiaTheme="minorEastAsia" w:hAnsiTheme="minorHAnsi"/>
               <w:noProof/>
               <w:lang w:eastAsia="es-PE"/>
             </w:rPr>
           </w:pPr>
-          <w:hyperlink w:anchor="_Toc87195240" w:history="1">
+          <w:hyperlink w:anchor="_Toc89216472" w:history="1">
             <w:r>
               <w:rPr>
                 <w:rStyle w:val="Hipervnculo"/>
@@ -1317,7 +1360,7 @@
                 <w:noProof/>
                 <w:lang w:eastAsia="es-PE"/>
               </w:rPr>
-              <w:tab/>
+              <w:t xml:space="preserve"> </w:t>
             </w:r>
             <w:r>
               <w:rPr>
@@ -1345,7 +1388,7 @@
                 <w:noProof/>
                 <w:webHidden/>
               </w:rPr>
-              <w:instrText xml:space="preserve"> PAGEREF _Toc87195240 \h </w:instrText>
+              <w:instrText xml:space="preserve"> PAGEREF _Toc89216472 \h </w:instrText>
             </w:r>
             <w:r>
               <w:rPr>
@@ -1365,7 +1408,7 @@
                 <w:noProof/>
                 <w:webHidden/>
               </w:rPr>
-              <w:t>4</w:t>
+              <w:t>5</w:t>
             </w:r>
             <w:r>
               <w:rPr>
@@ -1383,14 +1426,13 @@
               <w:tab w:val="left" w:pos="880"/>
               <w:tab w:val="right" w:leader="dot" w:pos="9017"/>
             </w:tabs>
-            <w:spacing w:line="360" w:lineRule="auto"/>
             <w:rPr>
               <w:rFonts w:asciiTheme="minorHAnsi" w:eastAsiaTheme="minorEastAsia" w:hAnsiTheme="minorHAnsi"/>
               <w:noProof/>
               <w:lang w:eastAsia="es-PE"/>
             </w:rPr>
           </w:pPr>
-          <w:hyperlink w:anchor="_Toc87195241" w:history="1">
+          <w:hyperlink w:anchor="_Toc89216473" w:history="1">
             <w:r>
               <w:rPr>
                 <w:rStyle w:val="Hipervnculo"/>
@@ -1404,7 +1446,7 @@
                 <w:noProof/>
                 <w:lang w:eastAsia="es-PE"/>
               </w:rPr>
-              <w:tab/>
+              <w:t xml:space="preserve"> </w:t>
             </w:r>
             <w:r>
               <w:rPr>
@@ -1432,7 +1474,7 @@
                 <w:noProof/>
                 <w:webHidden/>
               </w:rPr>
-              <w:instrText xml:space="preserve"> PAGEREF _Toc87195241 \h </w:instrText>
+              <w:instrText xml:space="preserve"> PAGEREF _Toc89216473 \h </w:instrText>
             </w:r>
             <w:r>
               <w:rPr>
@@ -1452,94 +1494,7 @@
                 <w:noProof/>
                 <w:webHidden/>
               </w:rPr>
-              <w:t>4</w:t>
-            </w:r>
-            <w:r>
-              <w:rPr>
-                <w:noProof/>
-                <w:webHidden/>
-              </w:rPr>
-              <w:fldChar w:fldCharType="end"/>
-            </w:r>
-          </w:hyperlink>
-        </w:p>
-        <w:p>
-          <w:pPr>
-            <w:pStyle w:val="TDC2"/>
-            <w:tabs>
-              <w:tab w:val="left" w:pos="880"/>
-              <w:tab w:val="right" w:leader="dot" w:pos="9017"/>
-            </w:tabs>
-            <w:spacing w:line="360" w:lineRule="auto"/>
-            <w:rPr>
-              <w:rFonts w:asciiTheme="minorHAnsi" w:eastAsiaTheme="minorEastAsia" w:hAnsiTheme="minorHAnsi"/>
-              <w:noProof/>
-              <w:lang w:eastAsia="es-PE"/>
-            </w:rPr>
-          </w:pPr>
-          <w:hyperlink w:anchor="_Toc87195242" w:history="1">
-            <w:r>
-              <w:rPr>
-                <w:rStyle w:val="Hipervnculo"/>
-                <w:noProof/>
-              </w:rPr>
-              <w:t>4.3.</w:t>
-            </w:r>
-            <w:r>
-              <w:rPr>
-                <w:rFonts w:asciiTheme="minorHAnsi" w:eastAsiaTheme="minorEastAsia" w:hAnsiTheme="minorHAnsi"/>
-                <w:noProof/>
-                <w:lang w:eastAsia="es-PE"/>
-              </w:rPr>
-              <w:tab/>
-            </w:r>
-            <w:r>
-              <w:rPr>
-                <w:rStyle w:val="Hipervnculo"/>
-                <w:noProof/>
-              </w:rPr>
-              <w:t>Redes neuronales concurrentes</w:t>
-            </w:r>
-            <w:r>
-              <w:rPr>
-                <w:noProof/>
-                <w:webHidden/>
-              </w:rPr>
-              <w:tab/>
-            </w:r>
-            <w:r>
-              <w:rPr>
-                <w:noProof/>
-                <w:webHidden/>
-              </w:rPr>
-              <w:fldChar w:fldCharType="begin"/>
-            </w:r>
-            <w:r>
-              <w:rPr>
-                <w:noProof/>
-                <w:webHidden/>
-              </w:rPr>
-              <w:instrText xml:space="preserve"> PAGEREF _Toc87195242 \h </w:instrText>
-            </w:r>
-            <w:r>
-              <w:rPr>
-                <w:noProof/>
-                <w:webHidden/>
-              </w:rPr>
-            </w:r>
-            <w:r>
-              <w:rPr>
-                <w:noProof/>
-                <w:webHidden/>
-              </w:rPr>
-              <w:fldChar w:fldCharType="separate"/>
-            </w:r>
-            <w:r>
-              <w:rPr>
-                <w:noProof/>
-                <w:webHidden/>
-              </w:rPr>
-              <w:t>4</w:t>
+              <w:t>5</w:t>
             </w:r>
             <w:r>
               <w:rPr>
@@ -1557,20 +1512,19 @@
               <w:tab w:val="left" w:pos="1100"/>
               <w:tab w:val="right" w:leader="dot" w:pos="9017"/>
             </w:tabs>
-            <w:spacing w:line="360" w:lineRule="auto"/>
             <w:rPr>
               <w:rFonts w:asciiTheme="minorHAnsi" w:eastAsiaTheme="minorEastAsia" w:hAnsiTheme="minorHAnsi"/>
               <w:noProof/>
               <w:lang w:eastAsia="es-PE"/>
             </w:rPr>
           </w:pPr>
-          <w:hyperlink w:anchor="_Toc87195243" w:history="1">
+          <w:hyperlink w:anchor="_Toc89216474" w:history="1">
             <w:r>
               <w:rPr>
                 <w:rStyle w:val="Hipervnculo"/>
                 <w:noProof/>
               </w:rPr>
-              <w:t>4.3.1.</w:t>
+              <w:t>4.2.1.</w:t>
             </w:r>
             <w:r>
               <w:rPr>
@@ -1578,13 +1532,99 @@
                 <w:noProof/>
                 <w:lang w:eastAsia="es-PE"/>
               </w:rPr>
-              <w:tab/>
+              <w:t xml:space="preserve"> </w:t>
             </w:r>
             <w:r>
               <w:rPr>
                 <w:rStyle w:val="Hipervnculo"/>
                 <w:noProof/>
               </w:rPr>
+              <w:t>Redes neuronales concurrentes</w:t>
+            </w:r>
+            <w:r>
+              <w:rPr>
+                <w:noProof/>
+                <w:webHidden/>
+              </w:rPr>
+              <w:tab/>
+            </w:r>
+            <w:r>
+              <w:rPr>
+                <w:noProof/>
+                <w:webHidden/>
+              </w:rPr>
+              <w:fldChar w:fldCharType="begin"/>
+            </w:r>
+            <w:r>
+              <w:rPr>
+                <w:noProof/>
+                <w:webHidden/>
+              </w:rPr>
+              <w:instrText xml:space="preserve"> PAGEREF _Toc89216474 \h </w:instrText>
+            </w:r>
+            <w:r>
+              <w:rPr>
+                <w:noProof/>
+                <w:webHidden/>
+              </w:rPr>
+            </w:r>
+            <w:r>
+              <w:rPr>
+                <w:noProof/>
+                <w:webHidden/>
+              </w:rPr>
+              <w:fldChar w:fldCharType="separate"/>
+            </w:r>
+            <w:r>
+              <w:rPr>
+                <w:noProof/>
+                <w:webHidden/>
+              </w:rPr>
+              <w:t>5</w:t>
+            </w:r>
+            <w:r>
+              <w:rPr>
+                <w:noProof/>
+                <w:webHidden/>
+              </w:rPr>
+              <w:fldChar w:fldCharType="end"/>
+            </w:r>
+          </w:hyperlink>
+        </w:p>
+        <w:p>
+          <w:pPr>
+            <w:pStyle w:val="TDC2"/>
+            <w:tabs>
+              <w:tab w:val="left" w:pos="1320"/>
+              <w:tab w:val="right" w:leader="dot" w:pos="9017"/>
+            </w:tabs>
+            <w:rPr>
+              <w:rFonts w:asciiTheme="minorHAnsi" w:eastAsiaTheme="minorEastAsia" w:hAnsiTheme="minorHAnsi"/>
+              <w:noProof/>
+              <w:lang w:eastAsia="es-PE"/>
+            </w:rPr>
+          </w:pPr>
+          <w:hyperlink w:anchor="_Toc89216475" w:history="1">
+            <w:r>
+              <w:rPr>
+                <w:rStyle w:val="Hipervnculo"/>
+                <w:noProof/>
+              </w:rPr>
+              <w:t>4.2.1.1.</w:t>
+            </w:r>
+            <w:r>
+              <w:rPr>
+                <w:rFonts w:asciiTheme="minorHAnsi" w:eastAsiaTheme="minorEastAsia" w:hAnsiTheme="minorHAnsi"/>
+                <w:noProof/>
+                <w:lang w:eastAsia="es-PE"/>
+              </w:rPr>
+              <w:t xml:space="preserve"> </w:t>
+            </w:r>
+            <w:r>
+              <w:rPr>
+                <w:rStyle w:val="Hipervnculo"/>
+                <w:noProof/>
+              </w:rPr>
               <w:t>Procesamiento del lenguaje natural (NLP)</w:t>
             </w:r>
             <w:r>
@@ -1606,7 +1646,7 @@
                 <w:noProof/>
                 <w:webHidden/>
               </w:rPr>
-              <w:instrText xml:space="preserve"> PAGEREF _Toc87195243 \h </w:instrText>
+              <w:instrText xml:space="preserve"> PAGEREF _Toc89216475 \h </w:instrText>
             </w:r>
             <w:r>
               <w:rPr>
@@ -1626,7 +1666,7 @@
                 <w:noProof/>
                 <w:webHidden/>
               </w:rPr>
-              <w:t>4</w:t>
+              <w:t>5</w:t>
             </w:r>
             <w:r>
               <w:rPr>
@@ -1640,14 +1680,13 @@
         <w:p>
           <w:pPr>
             <w:pStyle w:val="TDC1"/>
-            <w:spacing w:line="360" w:lineRule="auto"/>
             <w:rPr>
               <w:rFonts w:asciiTheme="minorHAnsi" w:eastAsiaTheme="minorEastAsia" w:hAnsiTheme="minorHAnsi" w:cstheme="minorBidi"/>
               <w:bCs w:val="0"/>
               <w:lang w:val="es-PE" w:eastAsia="es-PE"/>
             </w:rPr>
           </w:pPr>
-          <w:hyperlink w:anchor="_Toc87195244" w:history="1">
+          <w:hyperlink w:anchor="_Toc89216476" w:history="1">
             <w:r>
               <w:rPr>
                 <w:rStyle w:val="Hipervnculo"/>
@@ -1684,7 +1723,7 @@
               <w:rPr>
                 <w:webHidden/>
               </w:rPr>
-              <w:instrText xml:space="preserve"> PAGEREF _Toc87195244 \h </w:instrText>
+              <w:instrText xml:space="preserve"> PAGEREF _Toc89216476 \h </w:instrText>
             </w:r>
             <w:r>
               <w:rPr>
@@ -1701,7 +1740,7 @@
               <w:rPr>
                 <w:webHidden/>
               </w:rPr>
-              <w:t>5</w:t>
+              <w:t>6</w:t>
             </w:r>
             <w:r>
               <w:rPr>
@@ -1714,14 +1753,13 @@
         <w:p>
           <w:pPr>
             <w:pStyle w:val="TDC1"/>
-            <w:spacing w:line="360" w:lineRule="auto"/>
             <w:rPr>
               <w:rFonts w:asciiTheme="minorHAnsi" w:eastAsiaTheme="minorEastAsia" w:hAnsiTheme="minorHAnsi" w:cstheme="minorBidi"/>
               <w:bCs w:val="0"/>
               <w:lang w:val="es-PE" w:eastAsia="es-PE"/>
             </w:rPr>
           </w:pPr>
-          <w:hyperlink w:anchor="_Toc87195245" w:history="1">
+          <w:hyperlink w:anchor="_Toc89216477" w:history="1">
             <w:r>
               <w:rPr>
                 <w:rStyle w:val="Hipervnculo"/>
@@ -1758,7 +1796,7 @@
               <w:rPr>
                 <w:webHidden/>
               </w:rPr>
-              <w:instrText xml:space="preserve"> PAGEREF _Toc87195245 \h </w:instrText>
+              <w:instrText xml:space="preserve"> PAGEREF _Toc89216477 \h </w:instrText>
             </w:r>
             <w:r>
               <w:rPr>
@@ -1775,7 +1813,7 @@
               <w:rPr>
                 <w:webHidden/>
               </w:rPr>
-              <w:t>5</w:t>
+              <w:t>6</w:t>
             </w:r>
             <w:r>
               <w:rPr>
@@ -1788,14 +1826,433 @@
         <w:p>
           <w:pPr>
             <w:pStyle w:val="TDC1"/>
-            <w:spacing w:line="360" w:lineRule="auto"/>
+            <w:ind w:left="440"/>
             <w:rPr>
               <w:rFonts w:asciiTheme="minorHAnsi" w:eastAsiaTheme="minorEastAsia" w:hAnsiTheme="minorHAnsi" w:cstheme="minorBidi"/>
               <w:bCs w:val="0"/>
               <w:lang w:val="es-PE" w:eastAsia="es-PE"/>
             </w:rPr>
           </w:pPr>
-          <w:hyperlink w:anchor="_Toc87195246" w:history="1">
+          <w:hyperlink w:anchor="_Toc89216478" w:history="1">
+            <w:r>
+              <w:rPr>
+                <w:rStyle w:val="Hipervnculo"/>
+              </w:rPr>
+              <w:t>6.1. Enfoque de la investigación</w:t>
+            </w:r>
+            <w:r>
+              <w:rPr>
+                <w:webHidden/>
+              </w:rPr>
+              <w:tab/>
+            </w:r>
+            <w:r>
+              <w:rPr>
+                <w:webHidden/>
+              </w:rPr>
+              <w:fldChar w:fldCharType="begin"/>
+            </w:r>
+            <w:r>
+              <w:rPr>
+                <w:webHidden/>
+              </w:rPr>
+              <w:instrText xml:space="preserve"> PAGEREF _Toc89216478 \h </w:instrText>
+            </w:r>
+            <w:r>
+              <w:rPr>
+                <w:webHidden/>
+              </w:rPr>
+            </w:r>
+            <w:r>
+              <w:rPr>
+                <w:webHidden/>
+              </w:rPr>
+              <w:fldChar w:fldCharType="separate"/>
+            </w:r>
+            <w:r>
+              <w:rPr>
+                <w:webHidden/>
+              </w:rPr>
+              <w:t>6</w:t>
+            </w:r>
+            <w:r>
+              <w:rPr>
+                <w:webHidden/>
+              </w:rPr>
+              <w:fldChar w:fldCharType="end"/>
+            </w:r>
+          </w:hyperlink>
+        </w:p>
+        <w:p>
+          <w:pPr>
+            <w:pStyle w:val="TDC1"/>
+            <w:ind w:left="440"/>
+            <w:rPr>
+              <w:rFonts w:asciiTheme="minorHAnsi" w:eastAsiaTheme="minorEastAsia" w:hAnsiTheme="minorHAnsi" w:cstheme="minorBidi"/>
+              <w:bCs w:val="0"/>
+              <w:lang w:val="es-PE" w:eastAsia="es-PE"/>
+            </w:rPr>
+          </w:pPr>
+          <w:hyperlink w:anchor="_Toc89216479" w:history="1">
+            <w:r>
+              <w:rPr>
+                <w:rStyle w:val="Hipervnculo"/>
+              </w:rPr>
+              <w:t>6.2. Alcance de la investigación</w:t>
+            </w:r>
+            <w:r>
+              <w:rPr>
+                <w:webHidden/>
+              </w:rPr>
+              <w:tab/>
+            </w:r>
+            <w:r>
+              <w:rPr>
+                <w:webHidden/>
+              </w:rPr>
+              <w:fldChar w:fldCharType="begin"/>
+            </w:r>
+            <w:r>
+              <w:rPr>
+                <w:webHidden/>
+              </w:rPr>
+              <w:instrText xml:space="preserve"> PAGEREF _Toc89216479 \h </w:instrText>
+            </w:r>
+            <w:r>
+              <w:rPr>
+                <w:webHidden/>
+              </w:rPr>
+            </w:r>
+            <w:r>
+              <w:rPr>
+                <w:webHidden/>
+              </w:rPr>
+              <w:fldChar w:fldCharType="separate"/>
+            </w:r>
+            <w:r>
+              <w:rPr>
+                <w:webHidden/>
+              </w:rPr>
+              <w:t>6</w:t>
+            </w:r>
+            <w:r>
+              <w:rPr>
+                <w:webHidden/>
+              </w:rPr>
+              <w:fldChar w:fldCharType="end"/>
+            </w:r>
+          </w:hyperlink>
+        </w:p>
+        <w:p>
+          <w:pPr>
+            <w:pStyle w:val="TDC1"/>
+            <w:ind w:left="440"/>
+            <w:rPr>
+              <w:rFonts w:asciiTheme="minorHAnsi" w:eastAsiaTheme="minorEastAsia" w:hAnsiTheme="minorHAnsi" w:cstheme="minorBidi"/>
+              <w:bCs w:val="0"/>
+              <w:lang w:val="es-PE" w:eastAsia="es-PE"/>
+            </w:rPr>
+          </w:pPr>
+          <w:hyperlink w:anchor="_Toc89216480" w:history="1">
+            <w:r>
+              <w:rPr>
+                <w:rStyle w:val="Hipervnculo"/>
+              </w:rPr>
+              <w:t>6.3. Método de la investigación</w:t>
+            </w:r>
+            <w:r>
+              <w:rPr>
+                <w:webHidden/>
+              </w:rPr>
+              <w:tab/>
+            </w:r>
+            <w:r>
+              <w:rPr>
+                <w:webHidden/>
+              </w:rPr>
+              <w:fldChar w:fldCharType="begin"/>
+            </w:r>
+            <w:r>
+              <w:rPr>
+                <w:webHidden/>
+              </w:rPr>
+              <w:instrText xml:space="preserve"> PAGEREF _Toc89216480 \h </w:instrText>
+            </w:r>
+            <w:r>
+              <w:rPr>
+                <w:webHidden/>
+              </w:rPr>
+            </w:r>
+            <w:r>
+              <w:rPr>
+                <w:webHidden/>
+              </w:rPr>
+              <w:fldChar w:fldCharType="separate"/>
+            </w:r>
+            <w:r>
+              <w:rPr>
+                <w:webHidden/>
+              </w:rPr>
+              <w:t>6</w:t>
+            </w:r>
+            <w:r>
+              <w:rPr>
+                <w:webHidden/>
+              </w:rPr>
+              <w:fldChar w:fldCharType="end"/>
+            </w:r>
+          </w:hyperlink>
+        </w:p>
+        <w:p>
+          <w:pPr>
+            <w:pStyle w:val="TDC1"/>
+            <w:ind w:left="440"/>
+            <w:rPr>
+              <w:rFonts w:asciiTheme="minorHAnsi" w:eastAsiaTheme="minorEastAsia" w:hAnsiTheme="minorHAnsi" w:cstheme="minorBidi"/>
+              <w:bCs w:val="0"/>
+              <w:lang w:val="es-PE" w:eastAsia="es-PE"/>
+            </w:rPr>
+          </w:pPr>
+          <w:hyperlink w:anchor="_Toc89216481" w:history="1">
+            <w:r>
+              <w:rPr>
+                <w:rStyle w:val="Hipervnculo"/>
+              </w:rPr>
+              <w:t>6.4. Fases</w:t>
+            </w:r>
+            <w:r>
+              <w:rPr>
+                <w:webHidden/>
+              </w:rPr>
+              <w:tab/>
+            </w:r>
+            <w:r>
+              <w:rPr>
+                <w:webHidden/>
+              </w:rPr>
+              <w:fldChar w:fldCharType="begin"/>
+            </w:r>
+            <w:r>
+              <w:rPr>
+                <w:webHidden/>
+              </w:rPr>
+              <w:instrText xml:space="preserve"> PAGEREF _Toc89216481 \h </w:instrText>
+            </w:r>
+            <w:r>
+              <w:rPr>
+                <w:webHidden/>
+              </w:rPr>
+            </w:r>
+            <w:r>
+              <w:rPr>
+                <w:webHidden/>
+              </w:rPr>
+              <w:fldChar w:fldCharType="separate"/>
+            </w:r>
+            <w:r>
+              <w:rPr>
+                <w:webHidden/>
+              </w:rPr>
+              <w:t>6</w:t>
+            </w:r>
+            <w:r>
+              <w:rPr>
+                <w:webHidden/>
+              </w:rPr>
+              <w:fldChar w:fldCharType="end"/>
+            </w:r>
+          </w:hyperlink>
+        </w:p>
+        <w:p>
+          <w:pPr>
+            <w:pStyle w:val="TDC1"/>
+            <w:ind w:left="440"/>
+            <w:rPr>
+              <w:rFonts w:asciiTheme="minorHAnsi" w:eastAsiaTheme="minorEastAsia" w:hAnsiTheme="minorHAnsi" w:cstheme="minorBidi"/>
+              <w:bCs w:val="0"/>
+              <w:lang w:val="es-PE" w:eastAsia="es-PE"/>
+            </w:rPr>
+          </w:pPr>
+          <w:hyperlink w:anchor="_Toc89216482" w:history="1">
+            <w:r>
+              <w:rPr>
+                <w:rStyle w:val="Hipervnculo"/>
+              </w:rPr>
+              <w:t>6.5. Población</w:t>
+            </w:r>
+            <w:r>
+              <w:rPr>
+                <w:webHidden/>
+              </w:rPr>
+              <w:tab/>
+            </w:r>
+            <w:r>
+              <w:rPr>
+                <w:webHidden/>
+              </w:rPr>
+              <w:fldChar w:fldCharType="begin"/>
+            </w:r>
+            <w:r>
+              <w:rPr>
+                <w:webHidden/>
+              </w:rPr>
+              <w:instrText xml:space="preserve"> PAGEREF _Toc89216482 \h </w:instrText>
+            </w:r>
+            <w:r>
+              <w:rPr>
+                <w:webHidden/>
+              </w:rPr>
+            </w:r>
+            <w:r>
+              <w:rPr>
+                <w:webHidden/>
+              </w:rPr>
+              <w:fldChar w:fldCharType="separate"/>
+            </w:r>
+            <w:r>
+              <w:rPr>
+                <w:webHidden/>
+              </w:rPr>
+              <w:t>6</w:t>
+            </w:r>
+            <w:r>
+              <w:rPr>
+                <w:webHidden/>
+              </w:rPr>
+              <w:fldChar w:fldCharType="end"/>
+            </w:r>
+          </w:hyperlink>
+        </w:p>
+        <w:p>
+          <w:pPr>
+            <w:pStyle w:val="TDC1"/>
+            <w:ind w:left="440"/>
+            <w:rPr>
+              <w:rFonts w:asciiTheme="minorHAnsi" w:eastAsiaTheme="minorEastAsia" w:hAnsiTheme="minorHAnsi" w:cstheme="minorBidi"/>
+              <w:bCs w:val="0"/>
+              <w:lang w:val="es-PE" w:eastAsia="es-PE"/>
+            </w:rPr>
+          </w:pPr>
+          <w:hyperlink w:anchor="_Toc89216483" w:history="1">
+            <w:r>
+              <w:rPr>
+                <w:rStyle w:val="Hipervnculo"/>
+              </w:rPr>
+              <w:t>6.6. Tamaño de muestra</w:t>
+            </w:r>
+            <w:r>
+              <w:rPr>
+                <w:webHidden/>
+              </w:rPr>
+              <w:tab/>
+            </w:r>
+            <w:r>
+              <w:rPr>
+                <w:webHidden/>
+              </w:rPr>
+              <w:fldChar w:fldCharType="begin"/>
+            </w:r>
+            <w:r>
+              <w:rPr>
+                <w:webHidden/>
+              </w:rPr>
+              <w:instrText xml:space="preserve"> PAGEREF _Toc89216483 \h </w:instrText>
+            </w:r>
+            <w:r>
+              <w:rPr>
+                <w:webHidden/>
+              </w:rPr>
+            </w:r>
+            <w:r>
+              <w:rPr>
+                <w:webHidden/>
+              </w:rPr>
+              <w:fldChar w:fldCharType="separate"/>
+            </w:r>
+            <w:r>
+              <w:rPr>
+                <w:webHidden/>
+              </w:rPr>
+              <w:t>6</w:t>
+            </w:r>
+            <w:r>
+              <w:rPr>
+                <w:webHidden/>
+              </w:rPr>
+              <w:fldChar w:fldCharType="end"/>
+            </w:r>
+          </w:hyperlink>
+        </w:p>
+        <w:p>
+          <w:pPr>
+            <w:pStyle w:val="TDC1"/>
+            <w:ind w:left="440"/>
+            <w:rPr>
+              <w:rFonts w:asciiTheme="minorHAnsi" w:eastAsiaTheme="minorEastAsia" w:hAnsiTheme="minorHAnsi" w:cstheme="minorBidi"/>
+              <w:bCs w:val="0"/>
+              <w:lang w:val="es-PE" w:eastAsia="es-PE"/>
+            </w:rPr>
+          </w:pPr>
+          <w:hyperlink w:anchor="_Toc89216484" w:history="1">
+            <w:r>
+              <w:rPr>
+                <w:rStyle w:val="Hipervnculo"/>
+              </w:rPr>
+              <w:t>6.7. Tipo de muestreo</w:t>
+            </w:r>
+            <w:r>
+              <w:rPr>
+                <w:webHidden/>
+              </w:rPr>
+              <w:tab/>
+            </w:r>
+            <w:r>
+              <w:rPr>
+                <w:webHidden/>
+              </w:rPr>
+              <w:fldChar w:fldCharType="begin"/>
+            </w:r>
+            <w:r>
+              <w:rPr>
+                <w:webHidden/>
+              </w:rPr>
+              <w:instrText xml:space="preserve"> PAGEREF _Toc89216484 \h </w:instrText>
+            </w:r>
+            <w:r>
+              <w:rPr>
+                <w:webHidden/>
+              </w:rPr>
+            </w:r>
+            <w:r>
+              <w:rPr>
+                <w:webHidden/>
+              </w:rPr>
+              <w:fldChar w:fldCharType="separate"/>
+            </w:r>
+            <w:r>
+              <w:rPr>
+                <w:webHidden/>
+              </w:rPr>
+              <w:t>6</w:t>
+            </w:r>
+            <w:r>
+              <w:rPr>
+                <w:webHidden/>
+              </w:rPr>
+              <w:fldChar w:fldCharType="end"/>
+            </w:r>
+          </w:hyperlink>
+        </w:p>
+        <w:p>
+          <w:pPr>
+            <w:pStyle w:val="TDC1"/>
+            <w:rPr>
+              <w:rFonts w:asciiTheme="minorHAnsi" w:eastAsiaTheme="minorEastAsia" w:hAnsiTheme="minorHAnsi" w:cstheme="minorBidi"/>
+              <w:bCs w:val="0"/>
+              <w:lang w:val="es-PE" w:eastAsia="es-PE"/>
+            </w:rPr>
+          </w:pPr>
+          <w:hyperlink w:anchor="_Toc89216485" w:history="1">
             <w:r>
               <w:rPr>
                 <w:rStyle w:val="Hipervnculo"/>
@@ -1814,6 +2271,152 @@
               <w:rPr>
                 <w:rStyle w:val="Hipervnculo"/>
               </w:rPr>
+              <w:t>CRONOGRMA DE TRABAJO</w:t>
+            </w:r>
+            <w:r>
+              <w:rPr>
+                <w:webHidden/>
+              </w:rPr>
+              <w:tab/>
+            </w:r>
+            <w:r>
+              <w:rPr>
+                <w:webHidden/>
+              </w:rPr>
+              <w:fldChar w:fldCharType="begin"/>
+            </w:r>
+            <w:r>
+              <w:rPr>
+                <w:webHidden/>
+              </w:rPr>
+              <w:instrText xml:space="preserve"> PAGEREF _Toc89216485 \h </w:instrText>
+            </w:r>
+            <w:r>
+              <w:rPr>
+                <w:webHidden/>
+              </w:rPr>
+            </w:r>
+            <w:r>
+              <w:rPr>
+                <w:webHidden/>
+              </w:rPr>
+              <w:fldChar w:fldCharType="separate"/>
+            </w:r>
+            <w:r>
+              <w:rPr>
+                <w:webHidden/>
+              </w:rPr>
+              <w:t>6</w:t>
+            </w:r>
+            <w:r>
+              <w:rPr>
+                <w:webHidden/>
+              </w:rPr>
+              <w:fldChar w:fldCharType="end"/>
+            </w:r>
+          </w:hyperlink>
+        </w:p>
+        <w:p>
+          <w:pPr>
+            <w:pStyle w:val="TDC1"/>
+            <w:rPr>
+              <w:rFonts w:asciiTheme="minorHAnsi" w:eastAsiaTheme="minorEastAsia" w:hAnsiTheme="minorHAnsi" w:cstheme="minorBidi"/>
+              <w:bCs w:val="0"/>
+              <w:lang w:val="es-PE" w:eastAsia="es-PE"/>
+            </w:rPr>
+          </w:pPr>
+          <w:hyperlink w:anchor="_Toc89216486" w:history="1">
+            <w:r>
+              <w:rPr>
+                <w:rStyle w:val="Hipervnculo"/>
+              </w:rPr>
+              <w:t>8.</w:t>
+            </w:r>
+            <w:r>
+              <w:rPr>
+                <w:rFonts w:asciiTheme="minorHAnsi" w:eastAsiaTheme="minorEastAsia" w:hAnsiTheme="minorHAnsi" w:cstheme="minorBidi"/>
+                <w:bCs w:val="0"/>
+                <w:lang w:val="es-PE" w:eastAsia="es-PE"/>
+              </w:rPr>
+              <w:tab/>
+            </w:r>
+            <w:r>
+              <w:rPr>
+                <w:rStyle w:val="Hipervnculo"/>
+              </w:rPr>
+              <w:t>PRESUPUESTO</w:t>
+            </w:r>
+            <w:r>
+              <w:rPr>
+                <w:webHidden/>
+              </w:rPr>
+              <w:tab/>
+            </w:r>
+            <w:r>
+              <w:rPr>
+                <w:webHidden/>
+              </w:rPr>
+              <w:fldChar w:fldCharType="begin"/>
+            </w:r>
+            <w:r>
+              <w:rPr>
+                <w:webHidden/>
+              </w:rPr>
+              <w:instrText xml:space="preserve"> PAGEREF _Toc89216486 \h </w:instrText>
+            </w:r>
+            <w:r>
+              <w:rPr>
+                <w:webHidden/>
+              </w:rPr>
+            </w:r>
+            <w:r>
+              <w:rPr>
+                <w:webHidden/>
+              </w:rPr>
+              <w:fldChar w:fldCharType="separate"/>
+            </w:r>
+            <w:r>
+              <w:rPr>
+                <w:webHidden/>
+              </w:rPr>
+              <w:t>6</w:t>
+            </w:r>
+            <w:r>
+              <w:rPr>
+                <w:webHidden/>
+              </w:rPr>
+              <w:fldChar w:fldCharType="end"/>
+            </w:r>
+          </w:hyperlink>
+        </w:p>
+        <w:p>
+          <w:pPr>
+            <w:pStyle w:val="TDC1"/>
+            <w:rPr>
+              <w:rFonts w:asciiTheme="minorHAnsi" w:eastAsiaTheme="minorEastAsia" w:hAnsiTheme="minorHAnsi" w:cstheme="minorBidi"/>
+              <w:bCs w:val="0"/>
+              <w:lang w:val="es-PE" w:eastAsia="es-PE"/>
+            </w:rPr>
+          </w:pPr>
+          <w:hyperlink w:anchor="_Toc89216487" w:history="1">
+            <w:r>
+              <w:rPr>
+                <w:rStyle w:val="Hipervnculo"/>
+              </w:rPr>
+              <w:t>9.</w:t>
+            </w:r>
+            <w:r>
+              <w:rPr>
+                <w:rFonts w:asciiTheme="minorHAnsi" w:eastAsiaTheme="minorEastAsia" w:hAnsiTheme="minorHAnsi" w:cstheme="minorBidi"/>
+                <w:bCs w:val="0"/>
+                <w:lang w:val="es-PE" w:eastAsia="es-PE"/>
+              </w:rPr>
+              <w:tab/>
+            </w:r>
+            <w:r>
+              <w:rPr>
+                <w:rStyle w:val="Hipervnculo"/>
+              </w:rPr>
               <w:t>BIBLIOGRAFÍA</w:t>
             </w:r>
             <w:r>
@@ -1832,7 +2435,7 @@
               <w:rPr>
                 <w:webHidden/>
               </w:rPr>
-              <w:instrText xml:space="preserve"> PAGEREF _Toc87195246 \h </w:instrText>
+              <w:instrText xml:space="preserve"> PAGEREF _Toc89216487 \h </w:instrText>
             </w:r>
             <w:r>
               <w:rPr>
@@ -1849,7 +2452,7 @@
               <w:rPr>
                 <w:webHidden/>
               </w:rPr>
-              <w:t>5</w:t>
+              <w:t>7</w:t>
             </w:r>
             <w:r>
               <w:rPr>
@@ -1909,7 +2512,7 @@
         <w:spacing w:line="360" w:lineRule="auto"/>
         <w:jc w:val="both"/>
       </w:pPr>
-      <w:bookmarkStart w:id="0" w:name="_Toc87195234"/>
+      <w:bookmarkStart w:id="0" w:name="_Toc89216466"/>
       <w:r>
         <w:lastRenderedPageBreak/>
         <w:t>PROBLEMA DE INVESTIGACIÓN</w:t>
@@ -2195,7 +2798,7 @@
         <w:spacing w:line="360" w:lineRule="auto"/>
         <w:jc w:val="both"/>
       </w:pPr>
-      <w:bookmarkStart w:id="1" w:name="_Toc87195235"/>
+      <w:bookmarkStart w:id="1" w:name="_Toc89216467"/>
       <w:r>
         <w:t>OBJETIVO GENERAL Y ESPECIFICO</w:t>
       </w:r>
@@ -2211,7 +2814,7 @@
         <w:spacing w:line="360" w:lineRule="auto"/>
         <w:jc w:val="both"/>
       </w:pPr>
-      <w:bookmarkStart w:id="2" w:name="_Toc87195236"/>
+      <w:bookmarkStart w:id="2" w:name="_Toc89216468"/>
       <w:r>
         <w:t>Objetivo General</w:t>
       </w:r>
@@ -2229,7 +2832,27 @@
         <w:rPr>
           <w:rFonts w:cs="Arial"/>
         </w:rPr>
-        <w:t>Determinar la eficiencia de los chat-boots en el área de atención al cliente basados en procesamiento de lenguaje natural</w:t>
+        <w:t>Determinar la eficiencia de los chat-</w:t>
+      </w:r>
+      <w:proofErr w:type="spellStart"/>
+      <w:r>
+        <w:rPr>
+          <w:rFonts w:cs="Arial"/>
+        </w:rPr>
+        <w:t>B</w:t>
+      </w:r>
+      <w:r>
+        <w:rPr>
+          <w:rFonts w:cs="Arial"/>
+        </w:rPr>
+        <w:t>ots</w:t>
+      </w:r>
+      <w:proofErr w:type="spellEnd"/>
+      <w:r>
+        <w:rPr>
+          <w:rFonts w:cs="Arial"/>
+        </w:rPr>
+        <w:t xml:space="preserve"> en el área de atención al cliente basados en procesamiento de lenguaje natural</w:t>
       </w:r>
       <w:r>
         <w:rPr>
@@ -2266,7 +2889,7 @@
         <w:spacing w:line="360" w:lineRule="auto"/>
         <w:jc w:val="both"/>
       </w:pPr>
-      <w:bookmarkStart w:id="3" w:name="_Toc87195237"/>
+      <w:bookmarkStart w:id="3" w:name="_Toc89216469"/>
       <w:r>
         <w:t>Objetivo Especifico</w:t>
       </w:r>
@@ -2459,253 +3082,10 @@
         <w:spacing w:line="360" w:lineRule="auto"/>
         <w:jc w:val="both"/>
       </w:pPr>
-      <w:bookmarkStart w:id="4" w:name="_Toc87195238"/>
-      <w:r>
-        <w:t>REVISIÓN DE LA LITERATURA ACTUAL O ESTADO DEL ARTE</w:t>
-      </w:r>
-      <w:bookmarkEnd w:id="4"/>
-      <w:r>
-        <w:t xml:space="preserve"> </w:t>
-      </w:r>
-    </w:p>
-    <w:p>
-      <w:pPr>
-        <w:spacing w:line="360" w:lineRule="auto"/>
-        <w:ind w:left="360"/>
-      </w:pPr>
-      <w:r>
-        <w:t xml:space="preserve">En la actualidad la importancia de la tecnología se ha hecho denotar </w:t>
-      </w:r>
-      <w:r>
-        <w:t>más</w:t>
-      </w:r>
-      <w:r>
-        <w:t xml:space="preserve"> </w:t>
-      </w:r>
-      <w:r>
-        <w:t>que en años anteriores debido</w:t>
-      </w:r>
-      <w:r>
-        <w:t xml:space="preserve"> a la pandemia de COVID-19 que se experimenta </w:t>
-      </w:r>
-      <w:r>
-        <w:t xml:space="preserve">en </w:t>
-      </w:r>
-      <w:r>
-        <w:t>varios sectores del mundo, además esta pandemia fue el inicio</w:t>
-      </w:r>
-      <w:r>
-        <w:t>;</w:t>
-      </w:r>
-      <w:r>
-        <w:t xml:space="preserve"> sea forzoso o no</w:t>
-      </w:r>
-      <w:r>
-        <w:t>,</w:t>
-      </w:r>
-      <w:r>
-        <w:t xml:space="preserve"> de la evolución de las empresas ya que esta representa una serie de obstáculos muy grandes y no previstos a superar para las industrias ya sean hoteleras, turismo, restaurantes, educación, etc., y esa evolución a la que se deben en</w:t>
-      </w:r>
-      <w:r>
-        <w:t>frentar genera un cambio y un camino a seguir como un impulsador a la innovación sea tecnológica o enfocada a otro ámbito (</w:t>
-      </w:r>
-      <w:proofErr w:type="spellStart"/>
-      <w:r>
-        <w:t>Scholz</w:t>
-      </w:r>
-      <w:proofErr w:type="spellEnd"/>
-      <w:r>
-        <w:t>, 2020)</w:t>
-      </w:r>
-      <w:r>
-        <w:t>,</w:t>
-      </w:r>
-      <w:r>
-        <w:t xml:space="preserve"> aun</w:t>
-      </w:r>
-      <w:r>
-        <w:t>que</w:t>
-      </w:r>
-      <w:r>
-        <w:t xml:space="preserve"> esta pandemia también ha traído el declive de</w:t>
-      </w:r>
-      <w:r>
-        <w:t xml:space="preserve"> </w:t>
-      </w:r>
-      <w:r>
-        <w:t xml:space="preserve">varias empresas hasta incluso </w:t>
-      </w:r>
-      <w:r>
-        <w:t>llevándolas a la quiebra</w:t>
-      </w:r>
-      <w:r>
-        <w:t xml:space="preserve"> a quebrar</w:t>
-      </w:r>
-      <w:r>
-        <w:t xml:space="preserve"> (</w:t>
-      </w:r>
-      <w:proofErr w:type="spellStart"/>
-      <w:r>
-        <w:t>Ozuem</w:t>
-      </w:r>
-      <w:proofErr w:type="spellEnd"/>
-      <w:r>
-        <w:t>, 2021)</w:t>
-      </w:r>
-      <w:r>
-        <w:t>.</w:t>
-      </w:r>
-    </w:p>
-    <w:p>
-      <w:pPr>
-        <w:spacing w:line="360" w:lineRule="auto"/>
-        <w:ind w:left="360"/>
-      </w:pPr>
-      <w:r>
-        <w:t>Este impulsor que es el Covid-19 para las empresas que le</w:t>
-      </w:r>
-      <w:r>
-        <w:t>s</w:t>
-      </w:r>
-      <w:r>
-        <w:t xml:space="preserve"> obliga a innovarse o “morir”</w:t>
-      </w:r>
-      <w:r>
-        <w:t xml:space="preserve"> </w:t>
-      </w:r>
-      <w:r>
-        <w:t>ha hecho que estas avance</w:t>
-      </w:r>
-      <w:r>
-        <w:t>n</w:t>
-      </w:r>
-      <w:r>
-        <w:t xml:space="preserve"> junto con la gran evolución de la tecnología</w:t>
-      </w:r>
-      <w:r>
-        <w:t xml:space="preserve">, con la finalidad de abordar soluciones ingeniosas para poder satisfacer las exigencias de sus clientes y sus problemas internos por la ausencia del personal </w:t>
-      </w:r>
-      <w:r>
-        <w:t>(</w:t>
-      </w:r>
-      <w:proofErr w:type="spellStart"/>
-      <w:r>
-        <w:t>Ozuem</w:t>
-      </w:r>
-      <w:proofErr w:type="spellEnd"/>
-      <w:r>
-        <w:t>, 2021)</w:t>
-      </w:r>
-      <w:r>
-        <w:t>. Los clientes y las empresas en la época de pandemia uno de sus principales medios de comunicación fue atreves de dispositivos y plataformas (páginas web, aplicativos móviles, etc.), lo cual mejoro en cierto aspecto la atención al cliente, pero no solo provoco ello, sino también incremento a la necesidad de los usuarios a soluciones tecnológicas más eficientes y rápidos para la solución de problemas</w:t>
-      </w:r>
-      <w:r>
-        <w:t xml:space="preserve"> (</w:t>
-      </w:r>
-      <w:r>
-        <w:t>Torres</w:t>
-      </w:r>
-      <w:r>
-        <w:t xml:space="preserve"> y </w:t>
-      </w:r>
-      <w:proofErr w:type="spellStart"/>
-      <w:r>
-        <w:t>Manjarrés</w:t>
-      </w:r>
-      <w:proofErr w:type="spellEnd"/>
-      <w:r>
-        <w:t>-Betancur</w:t>
-      </w:r>
-      <w:r>
-        <w:t>, 2020)</w:t>
-      </w:r>
-      <w:r>
-        <w:t>,</w:t>
-      </w:r>
-      <w:r>
-        <w:t xml:space="preserve"> esto se debe a que por el contexto de l pandemia y el confinamiento obligatorio por el riego a contagio  las personas optaron por modificar sus hábitos de compra logrando así que</w:t>
-      </w:r>
-      <w:r>
-        <w:t xml:space="preserve"> las compras online se </w:t>
-      </w:r>
-      <w:r>
-        <w:t>convierta en uno de los principales canales de consumo</w:t>
-      </w:r>
-      <w:r>
-        <w:t xml:space="preserve">. </w:t>
-      </w:r>
-      <w:r>
-        <w:t>Lo cual fue aprovechado por algunos</w:t>
-      </w:r>
-      <w:r>
-        <w:t xml:space="preserve"> proveedores e industrias, otras industrias </w:t>
-      </w:r>
-      <w:r>
-        <w:t xml:space="preserve">han experimentado ciertas barreras para poder incluir y plasmar la sensación del cliente con respecto al producto y plasmarlo en la experiencia del servicio </w:t>
-      </w:r>
-      <w:r>
-        <w:t>(</w:t>
-      </w:r>
-      <w:proofErr w:type="spellStart"/>
-      <w:r>
-        <w:t>Seetharaman</w:t>
-      </w:r>
-      <w:proofErr w:type="spellEnd"/>
-      <w:r>
-        <w:t>, 2020)</w:t>
-      </w:r>
-      <w:r>
-        <w:t>.</w:t>
-      </w:r>
-    </w:p>
-    <w:p>
-      <w:pPr>
-        <w:spacing w:line="360" w:lineRule="auto"/>
-        <w:ind w:left="360"/>
-      </w:pPr>
-      <w:r>
-        <w:t>Una de las áreas de interacción con el usuario a las que mejor se enfoca la automatización del servicio es el área de atención al client</w:t>
-      </w:r>
-      <w:r>
-        <w:t>e</w:t>
-      </w:r>
-      <w:r>
-        <w:t xml:space="preserve">, del cual una de las herramientas mayormente usadas por las empresas es el uso de un chat-Bot en tiempo real para la solución de </w:t>
-      </w:r>
-      <w:r>
-        <w:lastRenderedPageBreak/>
-        <w:t>problemas o para alguna consulta que ellos requieran, lo cual</w:t>
-      </w:r>
-      <w:r>
-        <w:t xml:space="preserve"> tiene efectos positivos en la atención al cliente convirtiéndola en una conversión reciproca la cual repercute con efectos como la confianza y la satisfacción del cliente lo cual es un factor importante para la elección del cliente de si volver a comprar en el mismo lugar</w:t>
-      </w:r>
-      <w:r>
-        <w:t xml:space="preserve">, es por este motivo que los chat-Bot se han convertido en una herramienta muy importante para la atención al cliente </w:t>
-      </w:r>
-      <w:r>
-        <w:rPr>
-          <w:rFonts w:cs="Arial"/>
-        </w:rPr>
-        <w:t>(Adam et. al, 2021)</w:t>
-      </w:r>
-      <w:r>
-        <w:rPr>
-          <w:rFonts w:cs="Arial"/>
-        </w:rPr>
-        <w:t>.</w:t>
-      </w:r>
-    </w:p>
-    <w:p>
-      <w:pPr>
-        <w:spacing w:line="360" w:lineRule="auto"/>
-        <w:ind w:left="360"/>
-      </w:pPr>
-    </w:p>
-    <w:p>
-      <w:pPr>
-        <w:spacing w:line="360" w:lineRule="auto"/>
-        <w:ind w:left="360"/>
-      </w:pPr>
+      <w:bookmarkStart w:id="4" w:name="_Toc89216470"/>
+      <w:r>
+        <w:t>JUSTIFICACION</w:t>
+      </w:r>
     </w:p>
     <w:p>
       <w:pPr>
@@ -2717,7 +3097,216 @@
         <w:spacing w:line="360" w:lineRule="auto"/>
         <w:jc w:val="both"/>
       </w:pPr>
-      <w:bookmarkStart w:id="5" w:name="_Toc87195239"/>
+      <w:r>
+        <w:t>REVISIÓN DE LA LITERATURA ACTUAL O ESTADO DEL ARTE</w:t>
+      </w:r>
+      <w:bookmarkEnd w:id="4"/>
+      <w:r>
+        <w:t xml:space="preserve"> </w:t>
+      </w:r>
+    </w:p>
+    <w:p>
+      <w:pPr>
+        <w:spacing w:line="360" w:lineRule="auto"/>
+        <w:ind w:left="360"/>
+      </w:pPr>
+      <w:r>
+        <w:t xml:space="preserve">En la actualidad la importancia de la tecnología se ha hecho denotar </w:t>
+      </w:r>
+      <w:r>
+        <w:t>más</w:t>
+      </w:r>
+      <w:r>
+        <w:t xml:space="preserve"> </w:t>
+      </w:r>
+      <w:r>
+        <w:t>que en años anteriores debido</w:t>
+      </w:r>
+      <w:r>
+        <w:t xml:space="preserve"> a la pandemia de COVID-19 que se experimenta </w:t>
+      </w:r>
+      <w:r>
+        <w:t xml:space="preserve">en </w:t>
+      </w:r>
+      <w:r>
+        <w:t>varios sectores del mundo, además esta pandemia fue el inicio</w:t>
+      </w:r>
+      <w:r>
+        <w:t>;</w:t>
+      </w:r>
+      <w:r>
+        <w:t xml:space="preserve"> sea forzoso o no</w:t>
+      </w:r>
+      <w:r>
+        <w:t>,</w:t>
+      </w:r>
+      <w:r>
+        <w:t xml:space="preserve"> de la evolución de las empresas ya que esta representa una serie de obstáculos muy grandes y no previstos a superar para las industrias ya sean hoteleras, turismo, restaurantes, educación, etc., y esa evolución a la que se deben en</w:t>
+      </w:r>
+      <w:r>
+        <w:t>frentar genera un cambio y un camino a seguir como un impulsador a la innovación sea tecnológica o enfocada a otro ámbito (</w:t>
+      </w:r>
+      <w:proofErr w:type="spellStart"/>
+      <w:r>
+        <w:t>Scholz</w:t>
+      </w:r>
+      <w:proofErr w:type="spellEnd"/>
+      <w:r>
+        <w:t>, 2020)</w:t>
+      </w:r>
+      <w:r>
+        <w:t>,</w:t>
+      </w:r>
+      <w:r>
+        <w:t xml:space="preserve"> aun</w:t>
+      </w:r>
+      <w:r>
+        <w:t>que</w:t>
+      </w:r>
+      <w:r>
+        <w:t xml:space="preserve"> esta pandemia también ha traído el declive de</w:t>
+      </w:r>
+      <w:r>
+        <w:t xml:space="preserve"> </w:t>
+      </w:r>
+      <w:r>
+        <w:t xml:space="preserve">varias empresas hasta incluso </w:t>
+      </w:r>
+      <w:r>
+        <w:t>llevándolas a la quiebra</w:t>
+      </w:r>
+      <w:r>
+        <w:t xml:space="preserve"> a quebrar</w:t>
+      </w:r>
+      <w:r>
+        <w:t xml:space="preserve"> (</w:t>
+      </w:r>
+      <w:proofErr w:type="spellStart"/>
+      <w:r>
+        <w:t>Ozuem</w:t>
+      </w:r>
+      <w:proofErr w:type="spellEnd"/>
+      <w:r>
+        <w:t>, 2021)</w:t>
+      </w:r>
+      <w:r>
+        <w:t>.</w:t>
+      </w:r>
+    </w:p>
+    <w:p>
+      <w:pPr>
+        <w:spacing w:line="360" w:lineRule="auto"/>
+        <w:ind w:left="360"/>
+      </w:pPr>
+      <w:r>
+        <w:t>Este impulsor que es el Covid-19 para las empresas que le</w:t>
+      </w:r>
+      <w:r>
+        <w:t>s</w:t>
+      </w:r>
+      <w:r>
+        <w:t xml:space="preserve"> obliga a innovarse o “morir”</w:t>
+      </w:r>
+      <w:r>
+        <w:t xml:space="preserve"> </w:t>
+      </w:r>
+      <w:r>
+        <w:t>ha hecho que estas avance</w:t>
+      </w:r>
+      <w:r>
+        <w:t>n</w:t>
+      </w:r>
+      <w:r>
+        <w:t xml:space="preserve"> junto con la gran evolución de la tecnología</w:t>
+      </w:r>
+      <w:r>
+        <w:t>, con la finalidad de abordar soluciones ingeniosas para poder satisfacer las exigencias de sus clientes y sus problemas internos por la ausencia del personal (</w:t>
+      </w:r>
+      <w:proofErr w:type="spellStart"/>
+      <w:r>
+        <w:t>Ozuem</w:t>
+      </w:r>
+      <w:proofErr w:type="spellEnd"/>
+      <w:r>
+        <w:t>, 2021). Los clientes y las empresas en la época de pandemia uno de sus principales medios de comunicación fue atreves de dispositivos y plataformas (páginas web, aplicativos móviles, etc.), lo cual mejoro en cierto aspecto la atención al cliente, pero no solo provoco ello, sino también incremento a la necesidad de los usuarios a soluciones tecnológicas más eficientes y rápidos para la solución de problemas</w:t>
+      </w:r>
+      <w:r>
+        <w:t xml:space="preserve"> (Torres y </w:t>
+      </w:r>
+      <w:proofErr w:type="spellStart"/>
+      <w:r>
+        <w:t>Manjarrés</w:t>
+      </w:r>
+      <w:proofErr w:type="spellEnd"/>
+      <w:r>
+        <w:t>-Betancur, 2020)</w:t>
+      </w:r>
+      <w:r>
+        <w:t>,</w:t>
+      </w:r>
+      <w:r>
+        <w:t xml:space="preserve"> esto se debe a que por el contexto de l pandemia y el confinamiento obligatorio por el riego a contagio  las personas optaron por modificar sus hábitos de compra logrando así que las compras online se convierta en uno de los principales canales de consumo. Lo cual fue aprovechado por algunos proveedores e industrias, otras industrias han experimentado ciertas barreras para poder incluir y plasmar la sensación del cliente con respecto al producto y plasmarlo en la experiencia del servicio (</w:t>
+      </w:r>
+      <w:proofErr w:type="spellStart"/>
+      <w:r>
+        <w:t>Seetharaman</w:t>
+      </w:r>
+      <w:proofErr w:type="spellEnd"/>
+      <w:r>
+        <w:t>, 2020).</w:t>
+      </w:r>
+    </w:p>
+    <w:p>
+      <w:pPr>
+        <w:spacing w:line="360" w:lineRule="auto"/>
+        <w:ind w:left="360"/>
+      </w:pPr>
+      <w:r>
+        <w:lastRenderedPageBreak/>
+        <w:t>Una de las áreas de interacción con el usuario a las que mejor se enfoca la automatización del servicio es el área de atención al client</w:t>
+      </w:r>
+      <w:r>
+        <w:t>e</w:t>
+      </w:r>
+      <w:r>
+        <w:t>, del cual una de las herramientas mayormente usadas por las empresas es el uso de un chat-Bot en tiempo real para la solución de problemas o para alguna consulta que ellos requieran, lo cual</w:t>
+      </w:r>
+      <w:r>
+        <w:t xml:space="preserve"> tiene efectos positivos en la atención al cliente convirtiéndola en una conversión reciproca la cual repercute con efectos como la confianza y la satisfacción del cliente lo cual es un factor importante para la elección del cliente de si volver a comprar en el mismo lugar</w:t>
+      </w:r>
+      <w:r>
+        <w:t xml:space="preserve">, es por este motivo que los chat-Bot se han convertido en una herramienta muy importante para la atención al cliente </w:t>
+      </w:r>
+      <w:r>
+        <w:rPr>
+          <w:rFonts w:cs="Arial"/>
+        </w:rPr>
+        <w:t>(Adam et. al, 2021).</w:t>
+      </w:r>
+    </w:p>
+    <w:p>
+      <w:pPr>
+        <w:spacing w:line="360" w:lineRule="auto"/>
+        <w:ind w:left="360"/>
+      </w:pPr>
+    </w:p>
+    <w:p>
+      <w:pPr>
+        <w:spacing w:line="360" w:lineRule="auto"/>
+        <w:ind w:left="360"/>
+      </w:pPr>
+    </w:p>
+    <w:p>
+      <w:pPr>
+        <w:pStyle w:val="Ttulo1"/>
+        <w:numPr>
+          <w:ilvl w:val="0"/>
+          <w:numId w:val="11"/>
+        </w:numPr>
+        <w:spacing w:line="360" w:lineRule="auto"/>
+        <w:jc w:val="both"/>
+      </w:pPr>
+      <w:bookmarkStart w:id="5" w:name="_Toc89216471"/>
       <w:r>
         <w:t>MARCO TEÓRICO</w:t>
       </w:r>
@@ -2732,7 +3321,7 @@
         </w:numPr>
         <w:spacing w:line="360" w:lineRule="auto"/>
       </w:pPr>
-      <w:bookmarkStart w:id="6" w:name="_Toc87195240"/>
+      <w:bookmarkStart w:id="6" w:name="_Toc89216472"/>
       <w:r>
         <w:t>Chat-boots</w:t>
       </w:r>
@@ -2747,7 +3336,7 @@
         </w:numPr>
         <w:spacing w:line="360" w:lineRule="auto"/>
       </w:pPr>
-      <w:bookmarkStart w:id="7" w:name="_Toc87195241"/>
+      <w:bookmarkStart w:id="7" w:name="_Toc89216473"/>
       <w:r>
         <w:t>Deep learning</w:t>
       </w:r>
@@ -2797,7 +3386,7 @@
         </w:numPr>
         <w:spacing w:line="360" w:lineRule="auto"/>
       </w:pPr>
-      <w:bookmarkStart w:id="8" w:name="_Toc87195242"/>
+      <w:bookmarkStart w:id="8" w:name="_Toc89216474"/>
       <w:r>
         <w:t>Redes neuronales concurrentes</w:t>
       </w:r>
@@ -2899,8 +3488,9 @@
         </w:numPr>
         <w:spacing w:line="360" w:lineRule="auto"/>
       </w:pPr>
-      <w:bookmarkStart w:id="9" w:name="_Toc87195243"/>
-      <w:r>
+      <w:bookmarkStart w:id="9" w:name="_Toc89216475"/>
+      <w:r>
+        <w:lastRenderedPageBreak/>
         <w:t>Procesamiento del lenguaje natural (NLP)</w:t>
       </w:r>
       <w:bookmarkEnd w:id="9"/>
@@ -2914,11 +3504,7 @@
         <w:t xml:space="preserve">El procesamiento de lenguaje natural </w:t>
       </w:r>
       <w:r>
-        <w:t xml:space="preserve">se conforma de redes neuronales concurrentes, encargándose del procesamiento de entras de datos del leguaje humano el cual puede ser transmitido mediante texto o </w:t>
-      </w:r>
-      <w:r>
-        <w:lastRenderedPageBreak/>
-        <w:t>verbalmente</w:t>
+        <w:t>se conforma de redes neuronales concurrentes, encargándose del procesamiento de entras de datos del leguaje humano el cual puede ser transmitido mediante texto o verbalmente</w:t>
       </w:r>
       <w:r>
         <w:t xml:space="preserve">. </w:t>
@@ -2971,11 +3557,14 @@
         <w:spacing w:line="360" w:lineRule="auto"/>
         <w:jc w:val="both"/>
       </w:pPr>
-      <w:bookmarkStart w:id="10" w:name="_Toc87195244"/>
+      <w:bookmarkStart w:id="10" w:name="_Toc89216476"/>
       <w:r>
         <w:t>HIPOTESIS</w:t>
       </w:r>
       <w:bookmarkEnd w:id="10"/>
+      <w:r>
+        <w:t xml:space="preserve">   </w:t>
+      </w:r>
     </w:p>
     <w:p>
       <w:pPr>
@@ -2995,7 +3584,7 @@
         <w:spacing w:line="360" w:lineRule="auto"/>
         <w:jc w:val="both"/>
       </w:pPr>
-      <w:bookmarkStart w:id="11" w:name="_Toc87195245"/>
+      <w:bookmarkStart w:id="11" w:name="_Toc89216477"/>
       <w:r>
         <w:t>METODOLOGÍA</w:t>
       </w:r>
@@ -3003,18 +3592,115 @@
     </w:p>
     <w:p>
       <w:pPr>
-        <w:spacing w:line="360" w:lineRule="auto"/>
-        <w:jc w:val="left"/>
-        <w:rPr>
-          <w:rFonts w:eastAsiaTheme="majorEastAsia" w:cstheme="majorBidi"/>
-          <w:b/>
-          <w:szCs w:val="32"/>
-          <w:u w:val="single"/>
-        </w:rPr>
-      </w:pPr>
-      <w:r>
-        <w:br w:type="page"/>
-      </w:r>
+        <w:pStyle w:val="Ttulo1"/>
+        <w:numPr>
+          <w:ilvl w:val="1"/>
+          <w:numId w:val="11"/>
+        </w:numPr>
+        <w:spacing w:line="360" w:lineRule="auto"/>
+        <w:jc w:val="both"/>
+      </w:pPr>
+      <w:bookmarkStart w:id="12" w:name="_Toc89216478"/>
+      <w:r>
+        <w:t>Enfoque de la investigación</w:t>
+      </w:r>
+      <w:bookmarkEnd w:id="12"/>
+    </w:p>
+    <w:p>
+      <w:pPr>
+        <w:pStyle w:val="Ttulo1"/>
+        <w:numPr>
+          <w:ilvl w:val="1"/>
+          <w:numId w:val="11"/>
+        </w:numPr>
+        <w:spacing w:line="360" w:lineRule="auto"/>
+        <w:jc w:val="both"/>
+      </w:pPr>
+      <w:bookmarkStart w:id="13" w:name="_Toc89216479"/>
+      <w:r>
+        <w:t>Alcance de la investigación</w:t>
+      </w:r>
+      <w:bookmarkEnd w:id="13"/>
+    </w:p>
+    <w:p>
+      <w:pPr>
+        <w:pStyle w:val="Ttulo1"/>
+        <w:numPr>
+          <w:ilvl w:val="1"/>
+          <w:numId w:val="11"/>
+        </w:numPr>
+        <w:spacing w:line="360" w:lineRule="auto"/>
+        <w:jc w:val="both"/>
+      </w:pPr>
+      <w:bookmarkStart w:id="14" w:name="_Toc89216480"/>
+      <w:r>
+        <w:t>Método de la investigación</w:t>
+      </w:r>
+      <w:bookmarkEnd w:id="14"/>
+    </w:p>
+    <w:p>
+      <w:pPr>
+        <w:pStyle w:val="Ttulo1"/>
+        <w:numPr>
+          <w:ilvl w:val="1"/>
+          <w:numId w:val="11"/>
+        </w:numPr>
+        <w:spacing w:line="360" w:lineRule="auto"/>
+        <w:jc w:val="both"/>
+      </w:pPr>
+      <w:bookmarkStart w:id="15" w:name="_Toc89216481"/>
+      <w:r>
+        <w:t>Fases</w:t>
+      </w:r>
+      <w:bookmarkEnd w:id="15"/>
+    </w:p>
+    <w:p>
+      <w:pPr>
+        <w:pStyle w:val="Ttulo1"/>
+        <w:numPr>
+          <w:ilvl w:val="1"/>
+          <w:numId w:val="11"/>
+        </w:numPr>
+        <w:spacing w:line="360" w:lineRule="auto"/>
+        <w:jc w:val="both"/>
+      </w:pPr>
+      <w:bookmarkStart w:id="16" w:name="_Toc89216482"/>
+      <w:r>
+        <w:t>Población</w:t>
+      </w:r>
+      <w:bookmarkEnd w:id="16"/>
+    </w:p>
+    <w:p>
+      <w:pPr>
+        <w:pStyle w:val="Ttulo1"/>
+        <w:numPr>
+          <w:ilvl w:val="1"/>
+          <w:numId w:val="11"/>
+        </w:numPr>
+        <w:spacing w:line="360" w:lineRule="auto"/>
+        <w:jc w:val="both"/>
+      </w:pPr>
+      <w:bookmarkStart w:id="17" w:name="_Toc89216483"/>
+      <w:r>
+        <w:t>Tamaño de muestra</w:t>
+      </w:r>
+      <w:bookmarkEnd w:id="17"/>
+    </w:p>
+    <w:p>
+      <w:pPr>
+        <w:pStyle w:val="Ttulo1"/>
+        <w:numPr>
+          <w:ilvl w:val="1"/>
+          <w:numId w:val="11"/>
+        </w:numPr>
+        <w:spacing w:line="360" w:lineRule="auto"/>
+        <w:jc w:val="both"/>
+      </w:pPr>
+      <w:bookmarkStart w:id="18" w:name="_Toc89216484"/>
+      <w:r>
+        <w:t>Tipo de muestreo</w:t>
+      </w:r>
+      <w:bookmarkEnd w:id="18"/>
     </w:p>
     <w:p>
       <w:pPr>
@@ -3025,16 +3711,65 @@
         </w:numPr>
         <w:spacing w:line="360" w:lineRule="auto"/>
         <w:jc w:val="both"/>
+      </w:pPr>
+      <w:bookmarkStart w:id="19" w:name="_Toc89216485"/>
+      <w:r>
+        <w:t>CRONOGRMA DE TRABAJO</w:t>
+      </w:r>
+      <w:bookmarkEnd w:id="19"/>
+    </w:p>
+    <w:p>
+      <w:pPr>
+        <w:pStyle w:val="Ttulo1"/>
+        <w:numPr>
+          <w:ilvl w:val="0"/>
+          <w:numId w:val="11"/>
+        </w:numPr>
+        <w:spacing w:line="360" w:lineRule="auto"/>
+        <w:jc w:val="both"/>
+      </w:pPr>
+      <w:bookmarkStart w:id="20" w:name="_Toc89216486"/>
+      <w:r>
+        <w:t>PRESUPUESTO</w:t>
+      </w:r>
+      <w:bookmarkEnd w:id="20"/>
+    </w:p>
+    <w:p/>
+    <w:p/>
+    <w:p>
+      <w:pPr>
+        <w:spacing w:line="360" w:lineRule="auto"/>
+        <w:jc w:val="left"/>
+        <w:rPr>
+          <w:rFonts w:eastAsiaTheme="majorEastAsia" w:cstheme="majorBidi"/>
+          <w:b/>
+          <w:szCs w:val="32"/>
+          <w:u w:val="single"/>
+        </w:rPr>
+      </w:pPr>
+      <w:r>
+        <w:br w:type="page"/>
+      </w:r>
+    </w:p>
+    <w:p>
+      <w:pPr>
+        <w:pStyle w:val="Ttulo1"/>
+        <w:numPr>
+          <w:ilvl w:val="0"/>
+          <w:numId w:val="11"/>
+        </w:numPr>
+        <w:spacing w:line="360" w:lineRule="auto"/>
+        <w:jc w:val="both"/>
         <w:rPr>
           <w:u w:val="none"/>
         </w:rPr>
       </w:pPr>
-      <w:bookmarkStart w:id="12" w:name="_Toc87195246"/>
+      <w:bookmarkStart w:id="21" w:name="_Toc89216487"/>
       <w:r>
         <w:lastRenderedPageBreak/>
         <w:t>BIBLIOGRAFÍA</w:t>
       </w:r>
-      <w:bookmarkEnd w:id="12"/>
+      <w:bookmarkEnd w:id="21"/>
       <w:r>
         <w:rPr>
           <w:u w:val="none"/>
@@ -3973,7 +4708,10 @@
         <w:t>erything-changed</w:t>
       </w:r>
       <w:r>
-        <w:t xml:space="preserve"> .</w:t>
+        <w:t xml:space="preserve"> </w:t>
+      </w:r>
+      <w:r>
+        <w:t>.</w:t>
       </w:r>
     </w:p>
     <w:sectPr>
@@ -6773,70 +7511,6 @@
 </file>
 
 <file path=customXml/item1.xml><?xml version="1.0" encoding="utf-8"?>
-<b:Sources xmlns:b="http://schemas.openxmlformats.org/officeDocument/2006/bibliography" xmlns="http://schemas.openxmlformats.org/officeDocument/2006/bibliography" SelectedStyle="\IEEE2006OfficeOnline.xsl" StyleName="IEEE" Version="2006">
-  <b:Source>
-    <b:Tag>Toy18</b:Tag>
-    <b:SourceType>InternetSite</b:SourceType>
-    <b:Guid>{04DFF2AD-F4F7-45A2-82FE-BBAD3286B413}</b:Guid>
-    <b:Author>
-      <b:Author>
-        <b:NameList>
-          <b:Person>
-            <b:Last>Toyota</b:Last>
-          </b:Person>
-        </b:NameList>
-      </b:Author>
-    </b:Author>
-    <b:Title>Toyota</b:Title>
-    <b:ProductionCompany>Toyota</b:ProductionCompany>
-    <b:Year>2018</b:Year>
-    <b:Month>setiembre</b:Month>
-    <b:Day>26</b:Day>
-    <b:YearAccessed>2018</b:YearAccessed>
-    <b:MonthAccessed>setiembre</b:MonthAccessed>
-    <b:DayAccessed>26</b:DayAccessed>
-    <b:URL>https://www.toyota.es/coches/hilux/index.json</b:URL>
-    <b:RefOrder>1</b:RefOrder>
-  </b:Source>
-  <b:Source>
-    <b:Tag>Pat20</b:Tag>
-    <b:SourceType>JournalArticle</b:SourceType>
-    <b:Guid>{7F0F5639-DDC6-4C48-9F2A-13567361DDB0}</b:Guid>
-    <b:Author>
-      <b:Author>
-        <b:NameList>
-          <b:Person>
-            <b:Last>Pati</b:Last>
-            <b:First>P.R.</b:First>
-          </b:Person>
-        </b:NameList>
-      </b:Author>
-    </b:Author>
-    <b:Title>Prediction and wear performance of red brick dust filled glass–epoxy composites using neural networks</b:Title>
-    <b:JournalName>Nature</b:JournalName>
-    <b:Year>2020</b:Year>
-    <b:Pages>253-260</b:Pages>
-    <b:RefOrder>2</b:RefOrder>
-  </b:Source>
-</b:Sources>
-</file>
-
-<file path=customXml/item2.xml><?xml version="1.0" encoding="utf-8"?>
-<p:properties xmlns:p="http://schemas.microsoft.com/office/2006/metadata/properties" xmlns:xsi="http://www.w3.org/2001/XMLSchema-instance" xmlns:pc="http://schemas.microsoft.com/office/infopath/2007/PartnerControls">
-  <documentManagement/>
-</p:properties>
-</file>
-
-<file path=customXml/item3.xml><?xml version="1.0" encoding="utf-8"?>
-<?mso-contentType ?>
-<FormTemplates xmlns="http://schemas.microsoft.com/sharepoint/v3/contenttype/forms">
-  <Display>DocumentLibraryForm</Display>
-  <Edit>DocumentLibraryForm</Edit>
-  <New>DocumentLibraryForm</New>
-</FormTemplates>
-</file>
-
-<file path=customXml/item4.xml><?xml version="1.0" encoding="utf-8"?>
 <ct:contentTypeSchema xmlns:ct="http://schemas.microsoft.com/office/2006/metadata/contentType" xmlns:ma="http://schemas.microsoft.com/office/2006/metadata/properties/metaAttributes" ct:_="" ma:_="" ma:contentTypeName="Document" ma:contentTypeID="0x01010009528EC3B6F8E24EB3CF0F491F402802" ma:contentTypeVersion="8" ma:contentTypeDescription="Create a new document." ma:contentTypeScope="" ma:versionID="e93caf3d415a54add717e6ca49260370">
   <xsd:schema xmlns:xsd="http://www.w3.org/2001/XMLSchema" xmlns:xs="http://www.w3.org/2001/XMLSchema" xmlns:p="http://schemas.microsoft.com/office/2006/metadata/properties" xmlns:ns2="862f378b-8b66-4503-882d-77ca42baa5d6" xmlns:ns3="cdceb881-2e20-4669-ae24-3afc87041ba9" targetNamespace="http://schemas.microsoft.com/office/2006/metadata/properties" ma:root="true" ma:fieldsID="66e383e18f37c6fa959863981afdb70d" ns2:_="" ns3:_="">
     <xsd:import namespace="862f378b-8b66-4503-882d-77ca42baa5d6"/>
@@ -7027,32 +7701,71 @@
 </ct:contentTypeSchema>
 </file>
 
-<file path=customXml/itemProps1.xml><?xml version="1.0" encoding="utf-8"?>
-<ds:datastoreItem xmlns:ds="http://schemas.openxmlformats.org/officeDocument/2006/customXml" ds:itemID="{21B65CFE-2C4B-4F2B-BBC4-21787578691A}">
-  <ds:schemaRefs>
-    <ds:schemaRef ds:uri="http://schemas.openxmlformats.org/officeDocument/2006/bibliography"/>
-  </ds:schemaRefs>
-</ds:datastoreItem>
+<file path=customXml/item2.xml><?xml version="1.0" encoding="utf-8"?>
+<?mso-contentType ?>
+<FormTemplates xmlns="http://schemas.microsoft.com/sharepoint/v3/contenttype/forms">
+  <Display>DocumentLibraryForm</Display>
+  <Edit>DocumentLibraryForm</Edit>
+  <New>DocumentLibraryForm</New>
+</FormTemplates>
 </file>
 
-<file path=customXml/itemProps2.xml><?xml version="1.0" encoding="utf-8"?>
-<ds:datastoreItem xmlns:ds="http://schemas.openxmlformats.org/officeDocument/2006/customXml" ds:itemID="{D4B3F64E-1677-4B0E-9DB3-E441A682068D}">
-  <ds:schemaRefs>
-    <ds:schemaRef ds:uri="http://schemas.microsoft.com/office/2006/metadata/properties"/>
-    <ds:schemaRef ds:uri="http://schemas.microsoft.com/office/infopath/2007/PartnerControls"/>
-  </ds:schemaRefs>
-</ds:datastoreItem>
+<file path=customXml/item3.xml><?xml version="1.0" encoding="utf-8"?>
+<p:properties xmlns:p="http://schemas.microsoft.com/office/2006/metadata/properties" xmlns:xsi="http://www.w3.org/2001/XMLSchema-instance" xmlns:pc="http://schemas.microsoft.com/office/infopath/2007/PartnerControls">
+  <documentManagement/>
+</p:properties>
 </file>
 
-<file path=customXml/itemProps3.xml><?xml version="1.0" encoding="utf-8"?>
-<ds:datastoreItem xmlns:ds="http://schemas.openxmlformats.org/officeDocument/2006/customXml" ds:itemID="{2C75CD9D-039D-45DC-BEA5-07C4279C40A8}">
-  <ds:schemaRefs>
-    <ds:schemaRef ds:uri="http://schemas.microsoft.com/sharepoint/v3/contenttype/forms"/>
-  </ds:schemaRefs>
-</ds:datastoreItem>
+<file path=customXml/item4.xml><?xml version="1.0" encoding="utf-8"?>
+<b:Sources xmlns:b="http://schemas.openxmlformats.org/officeDocument/2006/bibliography" xmlns="http://schemas.openxmlformats.org/officeDocument/2006/bibliography" SelectedStyle="\IEEE2006OfficeOnline.xsl" StyleName="IEEE" Version="2006">
+  <b:Source>
+    <b:Tag>Toy18</b:Tag>
+    <b:SourceType>InternetSite</b:SourceType>
+    <b:Guid>{04DFF2AD-F4F7-45A2-82FE-BBAD3286B413}</b:Guid>
+    <b:Author>
+      <b:Author>
+        <b:NameList>
+          <b:Person>
+            <b:Last>Toyota</b:Last>
+          </b:Person>
+        </b:NameList>
+      </b:Author>
+    </b:Author>
+    <b:Title>Toyota</b:Title>
+    <b:ProductionCompany>Toyota</b:ProductionCompany>
+    <b:Year>2018</b:Year>
+    <b:Month>setiembre</b:Month>
+    <b:Day>26</b:Day>
+    <b:YearAccessed>2018</b:YearAccessed>
+    <b:MonthAccessed>setiembre</b:MonthAccessed>
+    <b:DayAccessed>26</b:DayAccessed>
+    <b:URL>https://www.toyota.es/coches/hilux/index.json</b:URL>
+    <b:RefOrder>1</b:RefOrder>
+  </b:Source>
+  <b:Source>
+    <b:Tag>Pat20</b:Tag>
+    <b:SourceType>JournalArticle</b:SourceType>
+    <b:Guid>{7F0F5639-DDC6-4C48-9F2A-13567361DDB0}</b:Guid>
+    <b:Author>
+      <b:Author>
+        <b:NameList>
+          <b:Person>
+            <b:Last>Pati</b:Last>
+            <b:First>P.R.</b:First>
+          </b:Person>
+        </b:NameList>
+      </b:Author>
+    </b:Author>
+    <b:Title>Prediction and wear performance of red brick dust filled glass–epoxy composites using neural networks</b:Title>
+    <b:JournalName>Nature</b:JournalName>
+    <b:Year>2020</b:Year>
+    <b:Pages>253-260</b:Pages>
+    <b:RefOrder>2</b:RefOrder>
+  </b:Source>
+</b:Sources>
 </file>
 
-<file path=customXml/itemProps4.xml><?xml version="1.0" encoding="utf-8"?>
+<file path=customXml/itemProps1.xml><?xml version="1.0" encoding="utf-8"?>
 <ds:datastoreItem xmlns:ds="http://schemas.openxmlformats.org/officeDocument/2006/customXml" ds:itemID="{3A75D0FC-748B-4C29-A157-D7E37A758A82}">
   <ds:schemaRefs>
     <ds:schemaRef ds:uri="http://schemas.microsoft.com/office/2006/metadata/contentType"/>
@@ -7069,4 +7782,29 @@
     <ds:schemaRef ds:uri="http://schemas.microsoft.com/internal/obd"/>
   </ds:schemaRefs>
 </ds:datastoreItem>
+</file>
+
+<file path=customXml/itemProps2.xml><?xml version="1.0" encoding="utf-8"?>
+<ds:datastoreItem xmlns:ds="http://schemas.openxmlformats.org/officeDocument/2006/customXml" ds:itemID="{2C75CD9D-039D-45DC-BEA5-07C4279C40A8}">
+  <ds:schemaRefs>
+    <ds:schemaRef ds:uri="http://schemas.microsoft.com/sharepoint/v3/contenttype/forms"/>
+  </ds:schemaRefs>
+</ds:datastoreItem>
+</file>
+
+<file path=customXml/itemProps3.xml><?xml version="1.0" encoding="utf-8"?>
+<ds:datastoreItem xmlns:ds="http://schemas.openxmlformats.org/officeDocument/2006/customXml" ds:itemID="{D4B3F64E-1677-4B0E-9DB3-E441A682068D}">
+  <ds:schemaRefs>
+    <ds:schemaRef ds:uri="http://schemas.microsoft.com/office/2006/metadata/properties"/>
+    <ds:schemaRef ds:uri="http://schemas.microsoft.com/office/infopath/2007/PartnerControls"/>
+  </ds:schemaRefs>
+</ds:datastoreItem>
+</file>
+
+<file path=customXml/itemProps4.xml><?xml version="1.0" encoding="utf-8"?>
+<ds:datastoreItem xmlns:ds="http://schemas.openxmlformats.org/officeDocument/2006/customXml" ds:itemID="{21B65CFE-2C4B-4F2B-BBC4-21787578691A}">
+  <ds:schemaRefs>
+    <ds:schemaRef ds:uri="http://schemas.openxmlformats.org/officeDocument/2006/bibliography"/>
+  </ds:schemaRefs>
+</ds:datastoreItem>
 </file>
</xml_diff>